<commit_message>
added some files from notes, deleted notes
</commit_message>
<xml_diff>
--- a/text/transformers.docx
+++ b/text/transformers.docx
@@ -973,8 +973,8 @@
         <w:tblLook w:firstRow="1" w:noVBand="1" w:lastRow="0" w:firstColumn="1" w:lastColumn="0" w:noHBand="0" w:val="04a0"/>
       </w:tblPr>
       <w:tblGrid>
-        <w:gridCol w:w="453"/>
-        <w:gridCol w:w="1475"/>
+        <w:gridCol w:w="452"/>
+        <w:gridCol w:w="1476"/>
         <w:gridCol w:w="1171"/>
         <w:gridCol w:w="1171"/>
         <w:gridCol w:w="4866"/>
@@ -986,7 +986,7 @@
         </w:trPr>
         <w:tc>
           <w:tcPr>
-            <w:tcW w:w="453" w:type="dxa"/>
+            <w:tcW w:w="452" w:type="dxa"/>
             <w:tcBorders>
               <w:bottom w:val="single" w:sz="2" w:space="0" w:color="E1E1E1"/>
             </w:tcBorders>
@@ -1015,7 +1015,7 @@
         </w:tc>
         <w:tc>
           <w:tcPr>
-            <w:tcW w:w="1475" w:type="dxa"/>
+            <w:tcW w:w="1476" w:type="dxa"/>
             <w:tcBorders>
               <w:bottom w:val="single" w:sz="2" w:space="0" w:color="E1E1E1"/>
             </w:tcBorders>
@@ -1166,7 +1166,7 @@
         <w:trPr/>
         <w:tc>
           <w:tcPr>
-            <w:tcW w:w="453" w:type="dxa"/>
+            <w:tcW w:w="452" w:type="dxa"/>
             <w:tcBorders>
               <w:bottom w:val="single" w:sz="6" w:space="0" w:color="E0E0E0"/>
             </w:tcBorders>
@@ -1195,7 +1195,7 @@
         </w:tc>
         <w:tc>
           <w:tcPr>
-            <w:tcW w:w="1475" w:type="dxa"/>
+            <w:tcW w:w="1476" w:type="dxa"/>
             <w:tcBorders>
               <w:bottom w:val="single" w:sz="6" w:space="0" w:color="E0E0E0"/>
             </w:tcBorders>
@@ -1371,7 +1371,7 @@
         <w:trPr/>
         <w:tc>
           <w:tcPr>
-            <w:tcW w:w="453" w:type="dxa"/>
+            <w:tcW w:w="452" w:type="dxa"/>
             <w:tcBorders>
               <w:bottom w:val="single" w:sz="6" w:space="0" w:color="E0E0E0"/>
             </w:tcBorders>
@@ -1400,7 +1400,7 @@
         </w:tc>
         <w:tc>
           <w:tcPr>
-            <w:tcW w:w="1475" w:type="dxa"/>
+            <w:tcW w:w="1476" w:type="dxa"/>
             <w:tcBorders>
               <w:bottom w:val="single" w:sz="6" w:space="0" w:color="E0E0E0"/>
             </w:tcBorders>
@@ -1547,7 +1547,7 @@
         <w:trPr/>
         <w:tc>
           <w:tcPr>
-            <w:tcW w:w="453" w:type="dxa"/>
+            <w:tcW w:w="452" w:type="dxa"/>
             <w:tcBorders>
               <w:bottom w:val="single" w:sz="6" w:space="0" w:color="E0E0E0"/>
             </w:tcBorders>
@@ -1576,7 +1576,7 @@
         </w:tc>
         <w:tc>
           <w:tcPr>
-            <w:tcW w:w="1475" w:type="dxa"/>
+            <w:tcW w:w="1476" w:type="dxa"/>
             <w:tcBorders>
               <w:bottom w:val="single" w:sz="6" w:space="0" w:color="E0E0E0"/>
             </w:tcBorders>
@@ -1723,7 +1723,7 @@
         <w:trPr/>
         <w:tc>
           <w:tcPr>
-            <w:tcW w:w="453" w:type="dxa"/>
+            <w:tcW w:w="452" w:type="dxa"/>
             <w:tcBorders>
               <w:bottom w:val="single" w:sz="6" w:space="0" w:color="E0E0E0"/>
             </w:tcBorders>
@@ -1752,7 +1752,7 @@
         </w:tc>
         <w:tc>
           <w:tcPr>
-            <w:tcW w:w="1475" w:type="dxa"/>
+            <w:tcW w:w="1476" w:type="dxa"/>
             <w:tcBorders>
               <w:bottom w:val="single" w:sz="6" w:space="0" w:color="E0E0E0"/>
             </w:tcBorders>
@@ -1899,7 +1899,7 @@
         <w:trPr/>
         <w:tc>
           <w:tcPr>
-            <w:tcW w:w="453" w:type="dxa"/>
+            <w:tcW w:w="452" w:type="dxa"/>
             <w:tcBorders>
               <w:bottom w:val="single" w:sz="6" w:space="0" w:color="E0E0E0"/>
             </w:tcBorders>
@@ -1928,7 +1928,7 @@
         </w:tc>
         <w:tc>
           <w:tcPr>
-            <w:tcW w:w="1475" w:type="dxa"/>
+            <w:tcW w:w="1476" w:type="dxa"/>
             <w:tcBorders>
               <w:bottom w:val="single" w:sz="6" w:space="0" w:color="E0E0E0"/>
             </w:tcBorders>
@@ -2113,7 +2113,7 @@
         <w:pStyle w:val="Standard"/>
         <w:numPr>
           <w:ilvl w:val="0"/>
-          <w:numId w:val="2"/>
+          <w:numId w:val="1"/>
         </w:numPr>
         <w:rPr/>
       </w:pPr>
@@ -2157,7 +2157,7 @@
         <w:pStyle w:val="Standard"/>
         <w:numPr>
           <w:ilvl w:val="0"/>
-          <w:numId w:val="2"/>
+          <w:numId w:val="1"/>
         </w:numPr>
         <w:rPr/>
       </w:pPr>
@@ -2224,7 +2224,7 @@
         <w:pStyle w:val="Standard"/>
         <w:numPr>
           <w:ilvl w:val="0"/>
-          <w:numId w:val="2"/>
+          <w:numId w:val="1"/>
         </w:numPr>
         <w:rPr/>
       </w:pPr>
@@ -2496,7 +2496,7 @@
         <w:pStyle w:val="Standard"/>
         <w:numPr>
           <w:ilvl w:val="0"/>
-          <w:numId w:val="3"/>
+          <w:numId w:val="2"/>
         </w:numPr>
         <w:rPr/>
       </w:pPr>
@@ -2556,7 +2556,7 @@
         <w:pStyle w:val="Standard"/>
         <w:numPr>
           <w:ilvl w:val="0"/>
-          <w:numId w:val="3"/>
+          <w:numId w:val="2"/>
         </w:numPr>
         <w:rPr/>
       </w:pPr>
@@ -2606,7 +2606,7 @@
         <w:pStyle w:val="Standard"/>
         <w:numPr>
           <w:ilvl w:val="0"/>
-          <w:numId w:val="3"/>
+          <w:numId w:val="2"/>
         </w:numPr>
         <w:rPr/>
       </w:pPr>
@@ -2755,13 +2755,7 @@
         <w:rPr>
           <w:lang w:val="ru-RU"/>
         </w:rPr>
-        <w:t xml:space="preserve">На основе обучающих выборок, для целевой переменной «Средняя скорость изменения давления на приеме насоса в ЧАС, МПа/час» я построил 4 модели, </w:t>
-      </w:r>
-      <w:r>
-        <w:rPr>
-          <w:lang w:val="ru-RU"/>
-        </w:rPr>
-        <w:t>описанных выше, которые я отбирал на основе баланса новизны и простоты применения:</w:t>
+        <w:t>На основе обучающих выборок, для целевой переменной «Средняя скорость изменения давления на приеме насоса в ЧАС, МПа/час» я построил 4 модели, описанных выше, которые я отбирал на основе баланса новизны и простоты применения:</w:t>
       </w:r>
     </w:p>
     <w:p>
@@ -2769,7 +2763,7 @@
         <w:pStyle w:val="Standard"/>
         <w:numPr>
           <w:ilvl w:val="0"/>
-          <w:numId w:val="5"/>
+          <w:numId w:val="4"/>
         </w:numPr>
         <w:rPr>
           <w:lang w:val="en-US"/>
@@ -2787,7 +2781,7 @@
         <w:pStyle w:val="Standard"/>
         <w:numPr>
           <w:ilvl w:val="0"/>
-          <w:numId w:val="5"/>
+          <w:numId w:val="4"/>
         </w:numPr>
         <w:rPr>
           <w:lang w:val="en-US"/>
@@ -2805,7 +2799,7 @@
         <w:pStyle w:val="Standard"/>
         <w:numPr>
           <w:ilvl w:val="0"/>
-          <w:numId w:val="5"/>
+          <w:numId w:val="4"/>
         </w:numPr>
         <w:rPr>
           <w:lang w:val="en-US"/>
@@ -2815,13 +2809,7 @@
         <w:rPr>
           <w:lang w:val="en-US"/>
         </w:rPr>
-        <w:t>Transf</w:t>
-      </w:r>
-      <w:r>
-        <w:rPr>
-          <w:lang w:val="en-US"/>
-        </w:rPr>
-        <w:t>ormer;</w:t>
+        <w:t>Transformer;</w:t>
       </w:r>
     </w:p>
     <w:p>
@@ -2829,7 +2817,7 @@
         <w:pStyle w:val="Standard"/>
         <w:numPr>
           <w:ilvl w:val="0"/>
-          <w:numId w:val="5"/>
+          <w:numId w:val="4"/>
         </w:numPr>
         <w:rPr>
           <w:lang w:val="en-US"/>
@@ -2905,6 +2893,76 @@
           <w:lang w:val="ru-RU"/>
         </w:rPr>
         <w:t>Для каждой</w:t>
+      </w:r>
+    </w:p>
+    <w:p>
+      <w:pPr>
+        <w:pStyle w:val="Standard"/>
+        <w:rPr>
+          <w:lang w:val="ru-RU"/>
+        </w:rPr>
+      </w:pPr>
+      <w:r>
+        <w:rPr/>
+      </w:r>
+    </w:p>
+    <w:p>
+      <w:pPr>
+        <w:pStyle w:val="Standard"/>
+        <w:rPr>
+          <w:lang w:val="ru-RU"/>
+        </w:rPr>
+      </w:pPr>
+      <w:r>
+        <w:rPr/>
+        <w:t>## по добавлению учета номера насоса</w:t>
+      </w:r>
+    </w:p>
+    <w:p>
+      <w:pPr>
+        <w:pStyle w:val="Standard"/>
+        <w:rPr>
+          <w:lang w:val="ru-RU"/>
+        </w:rPr>
+      </w:pPr>
+      <w:r>
+        <w:rPr/>
+      </w:r>
+    </w:p>
+    <w:p>
+      <w:pPr>
+        <w:pStyle w:val="Standard"/>
+        <w:rPr>
+          <w:lang w:val="ru-RU"/>
+        </w:rPr>
+      </w:pPr>
+      <w:r>
+        <w:rPr/>
+        <w:t>* tcn показал улучшение метрик smape на валидации 0.05238308359709533 -&gt; 0.0444367612098486</w:t>
+      </w:r>
+    </w:p>
+    <w:p>
+      <w:pPr>
+        <w:pStyle w:val="Standard"/>
+        <w:rPr>
+          <w:lang w:val="ru-RU"/>
+        </w:rPr>
+      </w:pPr>
+      <w:r>
+        <w:rPr/>
+        <w:t>* transformers показали небольшое метрик smape на валидации 0.07035859564973221-&gt; 0.07002090974577367</w:t>
+      </w:r>
+    </w:p>
+    <w:p>
+      <w:pPr>
+        <w:pStyle w:val="Standard"/>
+        <w:rPr>
+          <w:lang w:val="ru-RU"/>
+        </w:rPr>
+      </w:pPr>
+      <w:r>
+        <w:rPr/>
+        <w:t xml:space="preserve">* nbeats ухудшение smape на валидации 0.13431373200428287  -&gt; 0.17577817752305092  </w:t>
       </w:r>
     </w:p>
     <w:p>
@@ -2937,11 +2995,7 @@
       <w:bookmarkEnd w:id="5"/>
       <w:r>
         <w:rPr/>
-        <w:t>Приложени</w:t>
-      </w:r>
-      <w:r>
-        <w:rPr/>
-        <w:t>я</w:t>
+        <w:t>Приложения</w:t>
       </w:r>
     </w:p>
     <w:p>
@@ -2990,7 +3044,30 @@
           <w:szCs w:val="24"/>
           <w:lang w:val="ru-RU" w:eastAsia="zh-CN" w:bidi="hi-IN"/>
         </w:rPr>
-        <w:t xml:space="preserve">методом TabularUtilizedAutoML, </w:t>
+        <w:t>методом TabularUtilizedAutoML, который подбирает гиперпараметры и строит ансамбли из моделей отталкиваясь от ограничения по времени. Я использовал:</w:t>
+      </w:r>
+    </w:p>
+    <w:p>
+      <w:pPr>
+        <w:pStyle w:val="Standard"/>
+        <w:numPr>
+          <w:ilvl w:val="0"/>
+          <w:numId w:val="3"/>
+        </w:numPr>
+        <w:rPr>
+          <w:lang w:val="en-US"/>
+        </w:rPr>
+      </w:pPr>
+      <w:r>
+        <w:rPr>
+          <w:rFonts w:eastAsia="NSimSun" w:cs="Arial"/>
+          <w:color w:val="auto"/>
+          <w:kern w:val="2"/>
+          <w:sz w:val="24"/>
+          <w:szCs w:val="24"/>
+          <w:lang w:val="en-US" w:eastAsia="zh-CN" w:bidi="hi-IN"/>
+        </w:rPr>
+        <w:t>timeout (</w:t>
       </w:r>
       <w:r>
         <w:rPr>
@@ -3001,20 +3078,8 @@
           <w:szCs w:val="24"/>
           <w:lang w:val="ru-RU" w:eastAsia="zh-CN" w:bidi="hi-IN"/>
         </w:rPr>
-        <w:t>который подбирает гиперпараметры и строит ансамбли из моделей отталкиваясь от ограничения по времени. Я использовал:</w:t>
-      </w:r>
-    </w:p>
-    <w:p>
-      <w:pPr>
-        <w:pStyle w:val="Standard"/>
-        <w:numPr>
-          <w:ilvl w:val="0"/>
-          <w:numId w:val="4"/>
-        </w:numPr>
-        <w:rPr>
-          <w:lang w:val="en-US"/>
-        </w:rPr>
-      </w:pPr>
+        <w:t>ограничение по времени)</w:t>
+      </w:r>
       <w:r>
         <w:rPr>
           <w:rFonts w:eastAsia="NSimSun" w:cs="Arial"/>
@@ -3024,7 +3089,7 @@
           <w:szCs w:val="24"/>
           <w:lang w:val="en-US" w:eastAsia="zh-CN" w:bidi="hi-IN"/>
         </w:rPr>
-        <w:t>timeout (</w:t>
+        <w:t xml:space="preserve"> – 1000 </w:t>
       </w:r>
       <w:r>
         <w:rPr>
@@ -3035,8 +3100,20 @@
           <w:szCs w:val="24"/>
           <w:lang w:val="ru-RU" w:eastAsia="zh-CN" w:bidi="hi-IN"/>
         </w:rPr>
-        <w:t>ограничение по времени)</w:t>
-      </w:r>
+        <w:t>секунд</w:t>
+      </w:r>
+    </w:p>
+    <w:p>
+      <w:pPr>
+        <w:pStyle w:val="Standard"/>
+        <w:numPr>
+          <w:ilvl w:val="0"/>
+          <w:numId w:val="3"/>
+        </w:numPr>
+        <w:rPr>
+          <w:lang w:val="en-US"/>
+        </w:rPr>
+      </w:pPr>
       <w:r>
         <w:rPr>
           <w:rFonts w:eastAsia="NSimSun" w:cs="Arial"/>
@@ -3046,7 +3123,7 @@
           <w:szCs w:val="24"/>
           <w:lang w:val="en-US" w:eastAsia="zh-CN" w:bidi="hi-IN"/>
         </w:rPr>
-        <w:t xml:space="preserve"> – 1000 </w:t>
+        <w:t xml:space="preserve">cpu_limit </w:t>
       </w:r>
       <w:r>
         <w:rPr>
@@ -3057,20 +3134,8 @@
           <w:szCs w:val="24"/>
           <w:lang w:val="ru-RU" w:eastAsia="zh-CN" w:bidi="hi-IN"/>
         </w:rPr>
-        <w:t>секунд</w:t>
-      </w:r>
-    </w:p>
-    <w:p>
-      <w:pPr>
-        <w:pStyle w:val="Standard"/>
-        <w:numPr>
-          <w:ilvl w:val="0"/>
-          <w:numId w:val="4"/>
-        </w:numPr>
-        <w:rPr>
-          <w:lang w:val="en-US"/>
-        </w:rPr>
-      </w:pPr>
+        <w:t xml:space="preserve">(число ядер) </w:t>
+      </w:r>
       <w:r>
         <w:rPr>
           <w:rFonts w:eastAsia="NSimSun" w:cs="Arial"/>
@@ -3080,7 +3145,7 @@
           <w:szCs w:val="24"/>
           <w:lang w:val="en-US" w:eastAsia="zh-CN" w:bidi="hi-IN"/>
         </w:rPr>
-        <w:t xml:space="preserve">cpu_limit </w:t>
+        <w:t xml:space="preserve">– </w:t>
       </w:r>
       <w:r>
         <w:rPr>
@@ -3091,8 +3156,20 @@
           <w:szCs w:val="24"/>
           <w:lang w:val="ru-RU" w:eastAsia="zh-CN" w:bidi="hi-IN"/>
         </w:rPr>
-        <w:t xml:space="preserve">(число ядер) </w:t>
-      </w:r>
+        <w:t>10</w:t>
+      </w:r>
+    </w:p>
+    <w:p>
+      <w:pPr>
+        <w:pStyle w:val="Standard"/>
+        <w:numPr>
+          <w:ilvl w:val="0"/>
+          <w:numId w:val="3"/>
+        </w:numPr>
+        <w:rPr>
+          <w:lang w:val="en-US"/>
+        </w:rPr>
+      </w:pPr>
       <w:r>
         <w:rPr>
           <w:rFonts w:eastAsia="NSimSun" w:cs="Arial"/>
@@ -3102,7 +3179,7 @@
           <w:szCs w:val="24"/>
           <w:lang w:val="en-US" w:eastAsia="zh-CN" w:bidi="hi-IN"/>
         </w:rPr>
-        <w:t xml:space="preserve">– </w:t>
+        <w:t>cv (</w:t>
       </w:r>
       <w:r>
         <w:rPr>
@@ -3113,20 +3190,8 @@
           <w:szCs w:val="24"/>
           <w:lang w:val="ru-RU" w:eastAsia="zh-CN" w:bidi="hi-IN"/>
         </w:rPr>
-        <w:t>10</w:t>
-      </w:r>
-    </w:p>
-    <w:p>
-      <w:pPr>
-        <w:pStyle w:val="Standard"/>
-        <w:numPr>
-          <w:ilvl w:val="0"/>
-          <w:numId w:val="4"/>
-        </w:numPr>
-        <w:rPr>
-          <w:lang w:val="en-US"/>
-        </w:rPr>
-      </w:pPr>
+        <w:t xml:space="preserve">кросс-валидация) — </w:t>
+      </w:r>
       <w:r>
         <w:rPr>
           <w:rFonts w:eastAsia="NSimSun" w:cs="Arial"/>
@@ -3136,28 +3201,6 @@
           <w:szCs w:val="24"/>
           <w:lang w:val="en-US" w:eastAsia="zh-CN" w:bidi="hi-IN"/>
         </w:rPr>
-        <w:t>cv (</w:t>
-      </w:r>
-      <w:r>
-        <w:rPr>
-          <w:rFonts w:eastAsia="NSimSun" w:cs="Arial"/>
-          <w:color w:val="auto"/>
-          <w:kern w:val="2"/>
-          <w:sz w:val="24"/>
-          <w:szCs w:val="24"/>
-          <w:lang w:val="ru-RU" w:eastAsia="zh-CN" w:bidi="hi-IN"/>
-        </w:rPr>
-        <w:t xml:space="preserve">кросс-валидация) — </w:t>
-      </w:r>
-      <w:r>
-        <w:rPr>
-          <w:rFonts w:eastAsia="NSimSun" w:cs="Arial"/>
-          <w:color w:val="auto"/>
-          <w:kern w:val="2"/>
-          <w:sz w:val="24"/>
-          <w:szCs w:val="24"/>
-          <w:lang w:val="en-US" w:eastAsia="zh-CN" w:bidi="hi-IN"/>
-        </w:rPr>
         <w:t xml:space="preserve">5 </w:t>
       </w:r>
     </w:p>
@@ -3239,13 +3282,7 @@
         <w:rPr>
           <w:lang w:val="en-US"/>
         </w:rPr>
-        <w:t>Transf</w:t>
-      </w:r>
-      <w:r>
-        <w:rPr>
-          <w:lang w:val="en-US"/>
-        </w:rPr>
-        <w:t>ormer</w:t>
+        <w:t>Transformer</w:t>
       </w:r>
     </w:p>
     <w:p>
@@ -3666,119 +3703,110 @@
   <w:abstractNum w:abstractNumId="1">
     <w:lvl w:ilvl="0">
       <w:start w:val="1"/>
-      <w:numFmt w:val="none"/>
-      <w:suff w:val="nothing"/>
-      <w:lvlText w:val=""/>
+      <w:numFmt w:val="decimal"/>
+      <w:lvlText w:val="%1."/>
       <w:lvlJc w:val="left"/>
       <w:pPr>
         <w:tabs>
           <w:tab w:val="num" w:pos="0"/>
         </w:tabs>
-        <w:ind w:left="0" w:hanging="0"/>
+        <w:ind w:left="720" w:hanging="360"/>
       </w:pPr>
     </w:lvl>
     <w:lvl w:ilvl="1">
       <w:start w:val="1"/>
-      <w:numFmt w:val="none"/>
-      <w:suff w:val="nothing"/>
-      <w:lvlText w:val=""/>
+      <w:numFmt w:val="decimal"/>
+      <w:lvlText w:val="%2."/>
       <w:lvlJc w:val="left"/>
       <w:pPr>
         <w:tabs>
           <w:tab w:val="num" w:pos="0"/>
         </w:tabs>
-        <w:ind w:left="0" w:hanging="0"/>
+        <w:ind w:left="1080" w:hanging="360"/>
       </w:pPr>
     </w:lvl>
     <w:lvl w:ilvl="2">
       <w:start w:val="1"/>
-      <w:numFmt w:val="none"/>
-      <w:suff w:val="nothing"/>
-      <w:lvlText w:val=""/>
+      <w:numFmt w:val="decimal"/>
+      <w:lvlText w:val="%3."/>
       <w:lvlJc w:val="left"/>
       <w:pPr>
         <w:tabs>
           <w:tab w:val="num" w:pos="0"/>
         </w:tabs>
-        <w:ind w:left="0" w:hanging="0"/>
+        <w:ind w:left="1440" w:hanging="360"/>
       </w:pPr>
     </w:lvl>
     <w:lvl w:ilvl="3">
       <w:start w:val="1"/>
-      <w:numFmt w:val="none"/>
-      <w:suff w:val="nothing"/>
-      <w:lvlText w:val=""/>
+      <w:numFmt w:val="decimal"/>
+      <w:lvlText w:val="%4."/>
       <w:lvlJc w:val="left"/>
       <w:pPr>
         <w:tabs>
           <w:tab w:val="num" w:pos="0"/>
         </w:tabs>
-        <w:ind w:left="0" w:hanging="0"/>
+        <w:ind w:left="1800" w:hanging="360"/>
       </w:pPr>
     </w:lvl>
     <w:lvl w:ilvl="4">
       <w:start w:val="1"/>
-      <w:numFmt w:val="none"/>
-      <w:suff w:val="nothing"/>
-      <w:lvlText w:val=""/>
+      <w:numFmt w:val="decimal"/>
+      <w:lvlText w:val="%5."/>
       <w:lvlJc w:val="left"/>
       <w:pPr>
         <w:tabs>
           <w:tab w:val="num" w:pos="0"/>
         </w:tabs>
-        <w:ind w:left="0" w:hanging="0"/>
+        <w:ind w:left="2160" w:hanging="360"/>
       </w:pPr>
     </w:lvl>
     <w:lvl w:ilvl="5">
       <w:start w:val="1"/>
-      <w:numFmt w:val="none"/>
-      <w:suff w:val="nothing"/>
-      <w:lvlText w:val=""/>
+      <w:numFmt w:val="decimal"/>
+      <w:lvlText w:val="%6."/>
       <w:lvlJc w:val="left"/>
       <w:pPr>
         <w:tabs>
           <w:tab w:val="num" w:pos="0"/>
         </w:tabs>
-        <w:ind w:left="0" w:hanging="0"/>
+        <w:ind w:left="2520" w:hanging="360"/>
       </w:pPr>
     </w:lvl>
     <w:lvl w:ilvl="6">
       <w:start w:val="1"/>
-      <w:numFmt w:val="none"/>
-      <w:suff w:val="nothing"/>
-      <w:lvlText w:val=""/>
+      <w:numFmt w:val="decimal"/>
+      <w:lvlText w:val="%7."/>
       <w:lvlJc w:val="left"/>
       <w:pPr>
         <w:tabs>
           <w:tab w:val="num" w:pos="0"/>
         </w:tabs>
-        <w:ind w:left="0" w:hanging="0"/>
+        <w:ind w:left="2880" w:hanging="360"/>
       </w:pPr>
     </w:lvl>
     <w:lvl w:ilvl="7">
       <w:start w:val="1"/>
-      <w:numFmt w:val="none"/>
-      <w:suff w:val="nothing"/>
-      <w:lvlText w:val=""/>
+      <w:numFmt w:val="decimal"/>
+      <w:lvlText w:val="%8."/>
       <w:lvlJc w:val="left"/>
       <w:pPr>
         <w:tabs>
           <w:tab w:val="num" w:pos="0"/>
         </w:tabs>
-        <w:ind w:left="0" w:hanging="0"/>
+        <w:ind w:left="3240" w:hanging="360"/>
       </w:pPr>
     </w:lvl>
     <w:lvl w:ilvl="8">
       <w:start w:val="1"/>
-      <w:numFmt w:val="none"/>
-      <w:suff w:val="nothing"/>
-      <w:lvlText w:val=""/>
+      <w:numFmt w:val="decimal"/>
+      <w:lvlText w:val="%9."/>
       <w:lvlJc w:val="left"/>
       <w:pPr>
         <w:tabs>
           <w:tab w:val="num" w:pos="0"/>
         </w:tabs>
-        <w:ind w:left="0" w:hanging="0"/>
+        <w:ind w:left="3600" w:hanging="360"/>
       </w:pPr>
     </w:lvl>
   </w:abstractNum>
@@ -3893,116 +3921,6 @@
     </w:lvl>
   </w:abstractNum>
   <w:abstractNum w:abstractNumId="3">
-    <w:lvl w:ilvl="0">
-      <w:start w:val="1"/>
-      <w:numFmt w:val="decimal"/>
-      <w:lvlText w:val="%1."/>
-      <w:lvlJc w:val="left"/>
-      <w:pPr>
-        <w:tabs>
-          <w:tab w:val="num" w:pos="0"/>
-        </w:tabs>
-        <w:ind w:left="720" w:hanging="360"/>
-      </w:pPr>
-    </w:lvl>
-    <w:lvl w:ilvl="1">
-      <w:start w:val="1"/>
-      <w:numFmt w:val="decimal"/>
-      <w:lvlText w:val="%2."/>
-      <w:lvlJc w:val="left"/>
-      <w:pPr>
-        <w:tabs>
-          <w:tab w:val="num" w:pos="0"/>
-        </w:tabs>
-        <w:ind w:left="1080" w:hanging="360"/>
-      </w:pPr>
-    </w:lvl>
-    <w:lvl w:ilvl="2">
-      <w:start w:val="1"/>
-      <w:numFmt w:val="decimal"/>
-      <w:lvlText w:val="%3."/>
-      <w:lvlJc w:val="left"/>
-      <w:pPr>
-        <w:tabs>
-          <w:tab w:val="num" w:pos="0"/>
-        </w:tabs>
-        <w:ind w:left="1440" w:hanging="360"/>
-      </w:pPr>
-    </w:lvl>
-    <w:lvl w:ilvl="3">
-      <w:start w:val="1"/>
-      <w:numFmt w:val="decimal"/>
-      <w:lvlText w:val="%4."/>
-      <w:lvlJc w:val="left"/>
-      <w:pPr>
-        <w:tabs>
-          <w:tab w:val="num" w:pos="0"/>
-        </w:tabs>
-        <w:ind w:left="1800" w:hanging="360"/>
-      </w:pPr>
-    </w:lvl>
-    <w:lvl w:ilvl="4">
-      <w:start w:val="1"/>
-      <w:numFmt w:val="decimal"/>
-      <w:lvlText w:val="%5."/>
-      <w:lvlJc w:val="left"/>
-      <w:pPr>
-        <w:tabs>
-          <w:tab w:val="num" w:pos="0"/>
-        </w:tabs>
-        <w:ind w:left="2160" w:hanging="360"/>
-      </w:pPr>
-    </w:lvl>
-    <w:lvl w:ilvl="5">
-      <w:start w:val="1"/>
-      <w:numFmt w:val="decimal"/>
-      <w:lvlText w:val="%6."/>
-      <w:lvlJc w:val="left"/>
-      <w:pPr>
-        <w:tabs>
-          <w:tab w:val="num" w:pos="0"/>
-        </w:tabs>
-        <w:ind w:left="2520" w:hanging="360"/>
-      </w:pPr>
-    </w:lvl>
-    <w:lvl w:ilvl="6">
-      <w:start w:val="1"/>
-      <w:numFmt w:val="decimal"/>
-      <w:lvlText w:val="%7."/>
-      <w:lvlJc w:val="left"/>
-      <w:pPr>
-        <w:tabs>
-          <w:tab w:val="num" w:pos="0"/>
-        </w:tabs>
-        <w:ind w:left="2880" w:hanging="360"/>
-      </w:pPr>
-    </w:lvl>
-    <w:lvl w:ilvl="7">
-      <w:start w:val="1"/>
-      <w:numFmt w:val="decimal"/>
-      <w:lvlText w:val="%8."/>
-      <w:lvlJc w:val="left"/>
-      <w:pPr>
-        <w:tabs>
-          <w:tab w:val="num" w:pos="0"/>
-        </w:tabs>
-        <w:ind w:left="3240" w:hanging="360"/>
-      </w:pPr>
-    </w:lvl>
-    <w:lvl w:ilvl="8">
-      <w:start w:val="1"/>
-      <w:numFmt w:val="decimal"/>
-      <w:lvlText w:val="%9."/>
-      <w:lvlJc w:val="left"/>
-      <w:pPr>
-        <w:tabs>
-          <w:tab w:val="num" w:pos="0"/>
-        </w:tabs>
-        <w:ind w:left="3600" w:hanging="360"/>
-      </w:pPr>
-    </w:lvl>
-  </w:abstractNum>
-  <w:abstractNum w:abstractNumId="4">
     <w:lvl w:ilvl="0">
       <w:start w:val="1"/>
       <w:numFmt w:val="bullet"/>
@@ -4139,7 +4057,7 @@
       </w:rPr>
     </w:lvl>
   </w:abstractNum>
-  <w:abstractNum w:abstractNumId="5">
+  <w:abstractNum w:abstractNumId="4">
     <w:lvl w:ilvl="0">
       <w:start w:val="1"/>
       <w:numFmt w:val="bullet"/>
@@ -4274,6 +4192,125 @@
       <w:rPr>
         <w:rFonts w:ascii="OpenSymbol" w:hAnsi="OpenSymbol" w:cs="OpenSymbol" w:hint="default"/>
       </w:rPr>
+    </w:lvl>
+  </w:abstractNum>
+  <w:abstractNum w:abstractNumId="5">
+    <w:lvl w:ilvl="0">
+      <w:start w:val="1"/>
+      <w:numFmt w:val="none"/>
+      <w:suff w:val="nothing"/>
+      <w:lvlText w:val=""/>
+      <w:lvlJc w:val="left"/>
+      <w:pPr>
+        <w:tabs>
+          <w:tab w:val="num" w:pos="0"/>
+        </w:tabs>
+        <w:ind w:left="0" w:hanging="0"/>
+      </w:pPr>
+    </w:lvl>
+    <w:lvl w:ilvl="1">
+      <w:start w:val="1"/>
+      <w:numFmt w:val="none"/>
+      <w:suff w:val="nothing"/>
+      <w:lvlText w:val=""/>
+      <w:lvlJc w:val="left"/>
+      <w:pPr>
+        <w:tabs>
+          <w:tab w:val="num" w:pos="0"/>
+        </w:tabs>
+        <w:ind w:left="0" w:hanging="0"/>
+      </w:pPr>
+    </w:lvl>
+    <w:lvl w:ilvl="2">
+      <w:start w:val="1"/>
+      <w:numFmt w:val="none"/>
+      <w:suff w:val="nothing"/>
+      <w:lvlText w:val=""/>
+      <w:lvlJc w:val="left"/>
+      <w:pPr>
+        <w:tabs>
+          <w:tab w:val="num" w:pos="0"/>
+        </w:tabs>
+        <w:ind w:left="0" w:hanging="0"/>
+      </w:pPr>
+    </w:lvl>
+    <w:lvl w:ilvl="3">
+      <w:start w:val="1"/>
+      <w:numFmt w:val="none"/>
+      <w:suff w:val="nothing"/>
+      <w:lvlText w:val=""/>
+      <w:lvlJc w:val="left"/>
+      <w:pPr>
+        <w:tabs>
+          <w:tab w:val="num" w:pos="0"/>
+        </w:tabs>
+        <w:ind w:left="0" w:hanging="0"/>
+      </w:pPr>
+    </w:lvl>
+    <w:lvl w:ilvl="4">
+      <w:start w:val="1"/>
+      <w:numFmt w:val="none"/>
+      <w:suff w:val="nothing"/>
+      <w:lvlText w:val=""/>
+      <w:lvlJc w:val="left"/>
+      <w:pPr>
+        <w:tabs>
+          <w:tab w:val="num" w:pos="0"/>
+        </w:tabs>
+        <w:ind w:left="0" w:hanging="0"/>
+      </w:pPr>
+    </w:lvl>
+    <w:lvl w:ilvl="5">
+      <w:start w:val="1"/>
+      <w:numFmt w:val="none"/>
+      <w:suff w:val="nothing"/>
+      <w:lvlText w:val=""/>
+      <w:lvlJc w:val="left"/>
+      <w:pPr>
+        <w:tabs>
+          <w:tab w:val="num" w:pos="0"/>
+        </w:tabs>
+        <w:ind w:left="0" w:hanging="0"/>
+      </w:pPr>
+    </w:lvl>
+    <w:lvl w:ilvl="6">
+      <w:start w:val="1"/>
+      <w:numFmt w:val="none"/>
+      <w:suff w:val="nothing"/>
+      <w:lvlText w:val=""/>
+      <w:lvlJc w:val="left"/>
+      <w:pPr>
+        <w:tabs>
+          <w:tab w:val="num" w:pos="0"/>
+        </w:tabs>
+        <w:ind w:left="0" w:hanging="0"/>
+      </w:pPr>
+    </w:lvl>
+    <w:lvl w:ilvl="7">
+      <w:start w:val="1"/>
+      <w:numFmt w:val="none"/>
+      <w:suff w:val="nothing"/>
+      <w:lvlText w:val=""/>
+      <w:lvlJc w:val="left"/>
+      <w:pPr>
+        <w:tabs>
+          <w:tab w:val="num" w:pos="0"/>
+        </w:tabs>
+        <w:ind w:left="0" w:hanging="0"/>
+      </w:pPr>
+    </w:lvl>
+    <w:lvl w:ilvl="8">
+      <w:start w:val="1"/>
+      <w:numFmt w:val="none"/>
+      <w:suff w:val="nothing"/>
+      <w:lvlText w:val=""/>
+      <w:lvlJc w:val="left"/>
+      <w:pPr>
+        <w:tabs>
+          <w:tab w:val="num" w:pos="0"/>
+        </w:tabs>
+        <w:ind w:left="0" w:hanging="0"/>
+      </w:pPr>
     </w:lvl>
   </w:abstractNum>
   <w:num w:numId="1">

</xml_diff>

<commit_message>
added work on text
</commit_message>
<xml_diff>
--- a/text/transformers.docx
+++ b/text/transformers.docx
@@ -92,6 +92,8 @@
           <w:szCs w:val="24"/>
         </w:rPr>
       </w:pPr>
+      <w:bookmarkStart w:id="0" w:name="__RefHeading___Toc720_1315981873"/>
+      <w:bookmarkEnd w:id="0"/>
       <w:r>
         <w:rPr>
           <w:rFonts w:cs="Times New Roman" w:ascii="Times New Roman" w:hAnsi="Times New Roman"/>
@@ -118,6 +120,8 @@
           <w:szCs w:val="24"/>
         </w:rPr>
       </w:pPr>
+      <w:bookmarkStart w:id="1" w:name="__RefHeading___Toc722_1315981873"/>
+      <w:bookmarkEnd w:id="1"/>
       <w:r>
         <w:rPr>
           <w:rFonts w:cs="Times New Roman" w:ascii="Times New Roman" w:hAnsi="Times New Roman"/>
@@ -267,7 +271,7 @@
     <w:tbl>
       <w:tblPr>
         <w:tblStyle w:val="a5"/>
-        <w:tblW w:w="9571" w:type="dxa"/>
+        <w:tblW w:w="9355" w:type="dxa"/>
         <w:jc w:val="left"/>
         <w:tblInd w:w="0" w:type="dxa"/>
         <w:tblLayout w:type="fixed"/>
@@ -280,14 +284,14 @@
         <w:tblLook w:firstRow="1" w:noVBand="1" w:lastRow="0" w:firstColumn="1" w:lastColumn="0" w:noHBand="0" w:val="04a0"/>
       </w:tblPr>
       <w:tblGrid>
-        <w:gridCol w:w="6203"/>
-        <w:gridCol w:w="3367"/>
+        <w:gridCol w:w="5727"/>
+        <w:gridCol w:w="3628"/>
       </w:tblGrid>
       <w:tr>
         <w:trPr/>
         <w:tc>
           <w:tcPr>
-            <w:tcW w:w="6203" w:type="dxa"/>
+            <w:tcW w:w="5727" w:type="dxa"/>
             <w:tcBorders/>
           </w:tcPr>
           <w:p>
@@ -311,7 +315,7 @@
         </w:tc>
         <w:tc>
           <w:tcPr>
-            <w:tcW w:w="3367" w:type="dxa"/>
+            <w:tcW w:w="3628" w:type="dxa"/>
             <w:tcBorders/>
           </w:tcPr>
           <w:p>
@@ -342,7 +346,7 @@
         <w:trPr/>
         <w:tc>
           <w:tcPr>
-            <w:tcW w:w="6203" w:type="dxa"/>
+            <w:tcW w:w="5727" w:type="dxa"/>
             <w:tcBorders/>
           </w:tcPr>
           <w:p>
@@ -366,7 +370,7 @@
         </w:tc>
         <w:tc>
           <w:tcPr>
-            <w:tcW w:w="3367" w:type="dxa"/>
+            <w:tcW w:w="3628" w:type="dxa"/>
             <w:tcBorders/>
           </w:tcPr>
           <w:p>
@@ -393,7 +397,7 @@
         <w:trPr/>
         <w:tc>
           <w:tcPr>
-            <w:tcW w:w="6203" w:type="dxa"/>
+            <w:tcW w:w="5727" w:type="dxa"/>
             <w:tcBorders/>
           </w:tcPr>
           <w:p>
@@ -417,52 +421,40 @@
         </w:tc>
         <w:tc>
           <w:tcPr>
-            <w:tcW w:w="3367" w:type="dxa"/>
+            <w:tcW w:w="3628" w:type="dxa"/>
             <w:tcBorders/>
           </w:tcPr>
           <w:p>
             <w:pPr>
               <w:pStyle w:val="Normal"/>
               <w:widowControl w:val="false"/>
-              <w:pBdr>
-                <w:bottom w:val="single" w:sz="12" w:space="1" w:color="000000"/>
-              </w:pBdr>
               <w:spacing w:lineRule="auto" w:line="360" w:before="0" w:after="200"/>
-              <w:jc w:val="left"/>
-              <w:rPr>
+              <w:jc w:val="center"/>
+              <w:rPr>
+                <w:rFonts w:ascii="Times New Roman" w:hAnsi="Times New Roman" w:eastAsia="NSimSun" w:cs="Arial"/>
+                <w:color w:val="auto"/>
+                <w:kern w:val="2"/>
+                <w:position w:val="0"/>
+                <w:sz w:val="24"/>
                 <w:sz w:val="24"/>
                 <w:szCs w:val="24"/>
+                <w:vertAlign w:val="baseline"/>
+                <w:lang w:val="ru-RU" w:eastAsia="zh-CN" w:bidi="hi-IN"/>
               </w:rPr>
             </w:pPr>
             <w:r>
               <w:rPr>
+                <w:rFonts w:eastAsia="NSimSun" w:cs="Arial"/>
+                <w:color w:val="auto"/>
+                <w:kern w:val="2"/>
+                <w:position w:val="0"/>
+                <w:sz w:val="24"/>
                 <w:sz w:val="24"/>
                 <w:szCs w:val="24"/>
-              </w:rPr>
-            </w:r>
-          </w:p>
-          <w:p>
-            <w:pPr>
-              <w:pStyle w:val="Normal"/>
-              <w:widowControl w:val="false"/>
-              <w:spacing w:lineRule="auto" w:line="360" w:before="0" w:after="200"/>
-              <w:jc w:val="center"/>
-              <w:rPr>
-                <w:sz w:val="24"/>
-                <w:szCs w:val="24"/>
-                <w:vertAlign w:val="superscript"/>
-              </w:rPr>
-            </w:pPr>
-            <w:r>
-              <w:rPr>
-                <w:rFonts w:cs="Times New Roman" w:ascii="Times New Roman" w:hAnsi="Times New Roman"/>
-                <w:kern w:val="0"/>
-                <w:sz w:val="24"/>
-                <w:szCs w:val="24"/>
-                <w:vertAlign w:val="superscript"/>
-                <w:lang w:val="ru-RU" w:bidi="ar-SA"/>
-              </w:rPr>
-              <w:t>Ф.И.О.</w:t>
+                <w:vertAlign w:val="baseline"/>
+                <w:lang w:val="ru-RU" w:eastAsia="zh-CN" w:bidi="hi-IN"/>
+              </w:rPr>
+              <w:t xml:space="preserve">Сетдеков Кирилл </w:t>
             </w:r>
           </w:p>
         </w:tc>
@@ -471,7 +463,7 @@
         <w:trPr/>
         <w:tc>
           <w:tcPr>
-            <w:tcW w:w="6203" w:type="dxa"/>
+            <w:tcW w:w="5727" w:type="dxa"/>
             <w:tcBorders/>
           </w:tcPr>
           <w:p>
@@ -495,7 +487,7 @@
         </w:tc>
         <w:tc>
           <w:tcPr>
-            <w:tcW w:w="3367" w:type="dxa"/>
+            <w:tcW w:w="3628" w:type="dxa"/>
             <w:tcBorders/>
           </w:tcPr>
           <w:p>
@@ -526,7 +518,7 @@
         <w:trPr/>
         <w:tc>
           <w:tcPr>
-            <w:tcW w:w="6203" w:type="dxa"/>
+            <w:tcW w:w="5727" w:type="dxa"/>
             <w:tcBorders/>
           </w:tcPr>
           <w:p>
@@ -550,7 +542,7 @@
         </w:tc>
         <w:tc>
           <w:tcPr>
-            <w:tcW w:w="3367" w:type="dxa"/>
+            <w:tcW w:w="3628" w:type="dxa"/>
             <w:tcBorders/>
           </w:tcPr>
           <w:p>
@@ -719,7 +711,7 @@
       <w:sdtContent>
         <w:p>
           <w:pPr>
-            <w:pStyle w:val="TOAHeading"/>
+            <w:pStyle w:val="Style30"/>
             <w:rPr/>
           </w:pPr>
           <w:r>
@@ -733,6 +725,10 @@
         <w:p>
           <w:pPr>
             <w:pStyle w:val="11"/>
+            <w:tabs>
+              <w:tab w:val="clear" w:pos="9638"/>
+              <w:tab w:val="right" w:pos="9355" w:leader="dot"/>
+            </w:tabs>
             <w:rPr/>
           </w:pPr>
           <w:r>
@@ -758,6 +754,10 @@
         <w:p>
           <w:pPr>
             <w:pStyle w:val="11"/>
+            <w:tabs>
+              <w:tab w:val="clear" w:pos="9638"/>
+              <w:tab w:val="right" w:pos="9355" w:leader="dot"/>
+            </w:tabs>
             <w:rPr/>
           </w:pPr>
           <w:hyperlink w:anchor="__RefHeading___Toc3504_3228052382">
@@ -772,6 +772,10 @@
         <w:p>
           <w:pPr>
             <w:pStyle w:val="11"/>
+            <w:tabs>
+              <w:tab w:val="clear" w:pos="9638"/>
+              <w:tab w:val="right" w:pos="9355" w:leader="dot"/>
+            </w:tabs>
             <w:rPr/>
           </w:pPr>
           <w:hyperlink w:anchor="__RefHeading___Toc3516_3228052382">
@@ -779,13 +783,17 @@
               <w:rPr/>
               <w:t>Методы</w:t>
               <w:tab/>
-              <w:t>4</w:t>
+              <w:t>6</w:t>
             </w:r>
           </w:hyperlink>
         </w:p>
         <w:p>
           <w:pPr>
             <w:pStyle w:val="11"/>
+            <w:tabs>
+              <w:tab w:val="clear" w:pos="9638"/>
+              <w:tab w:val="right" w:pos="9355" w:leader="dot"/>
+            </w:tabs>
             <w:rPr/>
           </w:pPr>
           <w:hyperlink w:anchor="__RefHeading___Toc3518_3228052382">
@@ -793,13 +801,31 @@
               <w:rPr/>
               <w:t>Эксперименты</w:t>
               <w:tab/>
-              <w:t>4</w:t>
+              <w:t>7</w:t>
+            </w:r>
+          </w:hyperlink>
+        </w:p>
+        <w:p>
+          <w:pPr>
+            <w:pStyle w:val="21"/>
+            <w:rPr/>
+          </w:pPr>
+          <w:hyperlink w:anchor="__RefHeading___Toc724_1315981873">
+            <w:r>
+              <w:rPr/>
+              <w:t>Описание данных</w:t>
+              <w:tab/>
+              <w:t>7</w:t>
             </w:r>
           </w:hyperlink>
         </w:p>
         <w:p>
           <w:pPr>
             <w:pStyle w:val="11"/>
+            <w:tabs>
+              <w:tab w:val="clear" w:pos="9638"/>
+              <w:tab w:val="right" w:pos="9355" w:leader="dot"/>
+            </w:tabs>
             <w:rPr/>
           </w:pPr>
           <w:hyperlink w:anchor="__RefHeading___Toc3520_3228052382">
@@ -807,27 +833,49 @@
               <w:rPr/>
               <w:t>Заключение</w:t>
               <w:tab/>
-              <w:t>4</w:t>
+              <w:t>8</w:t>
             </w:r>
           </w:hyperlink>
         </w:p>
         <w:p>
           <w:pPr>
             <w:pStyle w:val="11"/>
+            <w:tabs>
+              <w:tab w:val="clear" w:pos="9638"/>
+              <w:tab w:val="right" w:pos="9355" w:leader="dot"/>
+            </w:tabs>
             <w:rPr/>
           </w:pPr>
           <w:hyperlink w:anchor="__RefHeading___Toc3522_3228052382">
             <w:r>
               <w:rPr/>
-              <w:t>Приложение</w:t>
+              <w:t>Приложения</w:t>
               <w:tab/>
-              <w:t>4</w:t>
+              <w:t>9</w:t>
+            </w:r>
+          </w:hyperlink>
+        </w:p>
+        <w:p>
+          <w:pPr>
+            <w:pStyle w:val="21"/>
+            <w:rPr/>
+          </w:pPr>
+          <w:hyperlink w:anchor="__RefHeading___Toc726_1315981873">
+            <w:r>
+              <w:rPr/>
+              <w:t>Приложение 1. Гиперпараметры для моделей</w:t>
+              <w:tab/>
+              <w:t>9</w:t>
             </w:r>
           </w:hyperlink>
         </w:p>
         <w:p>
           <w:pPr>
             <w:pStyle w:val="11"/>
+            <w:tabs>
+              <w:tab w:val="clear" w:pos="9638"/>
+              <w:tab w:val="right" w:pos="9355" w:leader="dot"/>
+            </w:tabs>
             <w:rPr/>
           </w:pPr>
           <w:hyperlink w:anchor="__RefHeading___Toc3524_3228052382">
@@ -835,7 +883,7 @@
               <w:rPr/>
               <w:t>Список литературы</w:t>
               <w:tab/>
-              <w:t>4</w:t>
+              <w:t>9</w:t>
             </w:r>
           </w:hyperlink>
           <w:r>
@@ -859,8 +907,8 @@
         <w:pStyle w:val="1"/>
         <w:rPr/>
       </w:pPr>
-      <w:bookmarkStart w:id="0" w:name="__RefHeading___Toc3502_3228052382"/>
-      <w:bookmarkEnd w:id="0"/>
+      <w:bookmarkStart w:id="2" w:name="__RefHeading___Toc3502_3228052382"/>
+      <w:bookmarkEnd w:id="2"/>
       <w:r>
         <w:rPr/>
         <w:t>Введение</w:t>
@@ -876,11 +924,7 @@
         </w:rPr>
       </w:pPr>
       <w:r>
-        <w:rPr>
-          <w:rFonts w:cs="Arial" w:ascii="Arial" w:hAnsi="Arial"/>
-          <w:sz w:val="20"/>
-          <w:szCs w:val="20"/>
-        </w:rPr>
+        <w:rPr/>
         <w:t>Введение — нужно объяснить тему работы “человеческим языком”, поговорить об актуальности темы. Здесь же даётся формальная постановка задачи.</w:t>
       </w:r>
     </w:p>
@@ -889,8 +933,8 @@
         <w:pStyle w:val="1"/>
         <w:rPr/>
       </w:pPr>
-      <w:bookmarkStart w:id="1" w:name="__RefHeading___Toc3504_3228052382"/>
-      <w:bookmarkEnd w:id="1"/>
+      <w:bookmarkStart w:id="3" w:name="__RefHeading___Toc3504_3228052382"/>
+      <w:bookmarkEnd w:id="3"/>
       <w:r>
         <w:rPr/>
         <w:t>Обзор литературы</w:t>
@@ -900,16 +944,22 @@
       <w:pPr>
         <w:pStyle w:val="Normal"/>
         <w:rPr>
-          <w:rFonts w:ascii="Arial" w:hAnsi="Arial" w:cs="Arial"/>
-          <w:sz w:val="20"/>
-          <w:szCs w:val="20"/>
-        </w:rPr>
-      </w:pPr>
-      <w:r>
-        <w:rPr>
-          <w:rFonts w:cs="Arial" w:ascii="Arial" w:hAnsi="Arial"/>
-          <w:sz w:val="20"/>
-          <w:szCs w:val="20"/>
+          <w:rFonts w:ascii="Times New Roman" w:hAnsi="Times New Roman" w:eastAsia="NSimSun" w:cs="Arial"/>
+          <w:color w:val="auto"/>
+          <w:kern w:val="2"/>
+          <w:sz w:val="28"/>
+          <w:szCs w:val="24"/>
+          <w:lang w:val="ru-RU" w:eastAsia="zh-CN" w:bidi="hi-IN"/>
+        </w:rPr>
+      </w:pPr>
+      <w:r>
+        <w:rPr>
+          <w:rFonts w:eastAsia="NSimSun" w:cs="Arial"/>
+          <w:color w:val="auto"/>
+          <w:kern w:val="2"/>
+          <w:sz w:val="28"/>
+          <w:szCs w:val="24"/>
+          <w:lang w:val="ru-RU" w:eastAsia="zh-CN" w:bidi="hi-IN"/>
         </w:rPr>
         <w:t>нужно показать, что вы изучили наработки по вашей теме, обрисовать текущее состояние области</w:t>
       </w:r>
@@ -960,7 +1010,7 @@
     </w:p>
     <w:tbl>
       <w:tblPr>
-        <w:tblW w:w="9638" w:type="dxa"/>
+        <w:tblW w:w="9355" w:type="dxa"/>
         <w:jc w:val="left"/>
         <w:tblInd w:w="0" w:type="dxa"/>
         <w:tblLayout w:type="fixed"/>
@@ -974,11 +1024,11 @@
       </w:tblPr>
       <w:tblGrid>
         <w:gridCol w:w="452"/>
-        <w:gridCol w:w="1476"/>
-        <w:gridCol w:w="1171"/>
-        <w:gridCol w:w="1171"/>
-        <w:gridCol w:w="4866"/>
-        <w:gridCol w:w="501"/>
+        <w:gridCol w:w="1593"/>
+        <w:gridCol w:w="846"/>
+        <w:gridCol w:w="1186"/>
+        <w:gridCol w:w="4200"/>
+        <w:gridCol w:w="1078"/>
       </w:tblGrid>
       <w:tr>
         <w:trPr>
@@ -1015,7 +1065,7 @@
         </w:tc>
         <w:tc>
           <w:tcPr>
-            <w:tcW w:w="1476" w:type="dxa"/>
+            <w:tcW w:w="1593" w:type="dxa"/>
             <w:tcBorders>
               <w:bottom w:val="single" w:sz="2" w:space="0" w:color="E1E1E1"/>
             </w:tcBorders>
@@ -1044,7 +1094,7 @@
         </w:tc>
         <w:tc>
           <w:tcPr>
-            <w:tcW w:w="1171" w:type="dxa"/>
+            <w:tcW w:w="846" w:type="dxa"/>
             <w:tcBorders>
               <w:bottom w:val="single" w:sz="2" w:space="0" w:color="E1E1E1"/>
             </w:tcBorders>
@@ -1073,7 +1123,7 @@
         </w:tc>
         <w:tc>
           <w:tcPr>
-            <w:tcW w:w="1171" w:type="dxa"/>
+            <w:tcW w:w="1186" w:type="dxa"/>
             <w:tcBorders>
               <w:bottom w:val="single" w:sz="2" w:space="0" w:color="E1E1E1"/>
             </w:tcBorders>
@@ -1105,7 +1155,7 @@
         </w:tc>
         <w:tc>
           <w:tcPr>
-            <w:tcW w:w="4866" w:type="dxa"/>
+            <w:tcW w:w="4200" w:type="dxa"/>
             <w:tcBorders>
               <w:bottom w:val="single" w:sz="2" w:space="0" w:color="E1E1E1"/>
             </w:tcBorders>
@@ -1134,7 +1184,7 @@
         </w:tc>
         <w:tc>
           <w:tcPr>
-            <w:tcW w:w="501" w:type="dxa"/>
+            <w:tcW w:w="1078" w:type="dxa"/>
             <w:tcBorders>
               <w:bottom w:val="single" w:sz="2" w:space="0" w:color="E1E1E1"/>
             </w:tcBorders>
@@ -1182,12 +1232,14 @@
               <w:widowControl w:val="false"/>
               <w:jc w:val="center"/>
               <w:rPr>
-                <w:sz w:val="22"/>
+                <w:sz w:val="24"/>
+                <w:szCs w:val="24"/>
               </w:rPr>
             </w:pPr>
             <w:r>
               <w:rPr>
-                <w:sz w:val="22"/>
+                <w:sz w:val="24"/>
+                <w:szCs w:val="24"/>
               </w:rPr>
               <w:t>1</w:t>
             </w:r>
@@ -1195,7 +1247,7 @@
         </w:tc>
         <w:tc>
           <w:tcPr>
-            <w:tcW w:w="1476" w:type="dxa"/>
+            <w:tcW w:w="1593" w:type="dxa"/>
             <w:tcBorders>
               <w:bottom w:val="single" w:sz="6" w:space="0" w:color="E0E0E0"/>
             </w:tcBorders>
@@ -1217,7 +1269,8 @@
                 <w:rPr>
                   <w:b/>
                   <w:color w:val="000000"/>
-                  <w:sz w:val="22"/>
+                  <w:sz w:val="24"/>
+                  <w:szCs w:val="24"/>
                 </w:rPr>
                 <w:t>SCINet</w:t>
                 <w:br/>
@@ -1227,7 +1280,8 @@
               <w:r>
                 <w:rPr>
                   <w:color w:val="000000"/>
-                  <w:sz w:val="22"/>
+                  <w:sz w:val="24"/>
+                  <w:szCs w:val="24"/>
                 </w:rPr>
                 <w:t>(</w:t>
               </w:r>
@@ -1236,7 +1290,8 @@
               <w:r>
                 <w:rPr>
                   <w:color w:val="000000"/>
-                  <w:sz w:val="22"/>
+                  <w:sz w:val="24"/>
+                  <w:szCs w:val="24"/>
                 </w:rPr>
                 <w:t>Одномерная</w:t>
               </w:r>
@@ -1245,7 +1300,8 @@
               <w:r>
                 <w:rPr>
                   <w:color w:val="000000"/>
-                  <w:sz w:val="22"/>
+                  <w:sz w:val="24"/>
+                  <w:szCs w:val="24"/>
                 </w:rPr>
                 <w:t>)</w:t>
               </w:r>
@@ -1254,7 +1310,7 @@
         </w:tc>
         <w:tc>
           <w:tcPr>
-            <w:tcW w:w="1171" w:type="dxa"/>
+            <w:tcW w:w="846" w:type="dxa"/>
             <w:tcBorders>
               <w:bottom w:val="single" w:sz="6" w:space="0" w:color="E0E0E0"/>
             </w:tcBorders>
@@ -1270,12 +1326,14 @@
               <w:widowControl w:val="false"/>
               <w:jc w:val="center"/>
               <w:rPr>
-                <w:sz w:val="22"/>
+                <w:sz w:val="24"/>
+                <w:szCs w:val="24"/>
               </w:rPr>
             </w:pPr>
             <w:r>
               <w:rPr>
-                <w:sz w:val="22"/>
+                <w:sz w:val="24"/>
+                <w:szCs w:val="24"/>
               </w:rPr>
               <w:t>0.399</w:t>
             </w:r>
@@ -1283,7 +1341,7 @@
         </w:tc>
         <w:tc>
           <w:tcPr>
-            <w:tcW w:w="1171" w:type="dxa"/>
+            <w:tcW w:w="1186" w:type="dxa"/>
             <w:tcBorders>
               <w:bottom w:val="single" w:sz="6" w:space="0" w:color="E0E0E0"/>
             </w:tcBorders>
@@ -1299,12 +1357,14 @@
               <w:widowControl w:val="false"/>
               <w:jc w:val="center"/>
               <w:rPr>
-                <w:sz w:val="22"/>
+                <w:sz w:val="24"/>
+                <w:szCs w:val="24"/>
               </w:rPr>
             </w:pPr>
             <w:r>
               <w:rPr>
-                <w:sz w:val="22"/>
+                <w:sz w:val="24"/>
+                <w:szCs w:val="24"/>
               </w:rPr>
               <w:t>0.249</w:t>
             </w:r>
@@ -1312,39 +1372,7 @@
         </w:tc>
         <w:tc>
           <w:tcPr>
-            <w:tcW w:w="4866" w:type="dxa"/>
-            <w:tcBorders>
-              <w:bottom w:val="single" w:sz="6" w:space="0" w:color="E0E0E0"/>
-            </w:tcBorders>
-            <w:shd w:color="auto" w:fill="FFFFFF" w:val="clear"/>
-            <w:tcMar>
-              <w:bottom w:w="150" w:type="dxa"/>
-            </w:tcMar>
-            <w:vAlign w:val="center"/>
-          </w:tcPr>
-          <w:p>
-            <w:pPr>
-              <w:pStyle w:val="Style25"/>
-              <w:widowControl w:val="false"/>
-              <w:rPr>
-                <w:lang w:val="en-US"/>
-              </w:rPr>
-            </w:pPr>
-            <w:hyperlink r:id="rId6">
-              <w:r>
-                <w:rPr>
-                  <w:color w:val="0096B1"/>
-                  <w:sz w:val="22"/>
-                  <w:lang w:val="en-US"/>
-                </w:rPr>
-                <w:t>Time Series is a Special Sequence: Forecasting with Sample Convolution and Interaction</w:t>
-              </w:r>
-            </w:hyperlink>
-          </w:p>
-        </w:tc>
-        <w:tc>
-          <w:tcPr>
-            <w:tcW w:w="501" w:type="dxa"/>
+            <w:tcW w:w="4200" w:type="dxa"/>
             <w:tcBorders>
               <w:bottom w:val="single" w:sz="6" w:space="0" w:color="E0E0E0"/>
             </w:tcBorders>
@@ -1360,8 +1388,45 @@
               <w:widowControl w:val="false"/>
               <w:rPr/>
             </w:pPr>
+            <w:hyperlink r:id="rId6">
+              <w:r>
+                <w:rPr>
+                  <w:color w:val="0096B1"/>
+                  <w:sz w:val="24"/>
+                  <w:szCs w:val="24"/>
+                  <w:lang w:val="en-US"/>
+                </w:rPr>
+                <w:t>Time Series is a Special Sequence: Forecasting with Sample Convolution and Interaction</w:t>
+              </w:r>
+            </w:hyperlink>
+          </w:p>
+        </w:tc>
+        <w:tc>
+          <w:tcPr>
+            <w:tcW w:w="1078" w:type="dxa"/>
+            <w:tcBorders>
+              <w:bottom w:val="single" w:sz="6" w:space="0" w:color="E0E0E0"/>
+            </w:tcBorders>
+            <w:shd w:color="auto" w:fill="FFFFFF" w:val="clear"/>
+            <w:tcMar>
+              <w:bottom w:w="150" w:type="dxa"/>
+            </w:tcMar>
+            <w:vAlign w:val="center"/>
+          </w:tcPr>
+          <w:p>
+            <w:pPr>
+              <w:pStyle w:val="Style25"/>
+              <w:widowControl w:val="false"/>
+              <w:rPr>
+                <w:sz w:val="24"/>
+                <w:szCs w:val="24"/>
+              </w:rPr>
+            </w:pPr>
             <w:r>
-              <w:rPr/>
+              <w:rPr>
+                <w:sz w:val="24"/>
+                <w:szCs w:val="24"/>
+              </w:rPr>
               <w:t>2021</w:t>
             </w:r>
           </w:p>
@@ -1387,12 +1452,14 @@
               <w:widowControl w:val="false"/>
               <w:jc w:val="center"/>
               <w:rPr>
-                <w:sz w:val="22"/>
+                <w:sz w:val="24"/>
+                <w:szCs w:val="24"/>
               </w:rPr>
             </w:pPr>
             <w:r>
               <w:rPr>
-                <w:sz w:val="22"/>
+                <w:sz w:val="24"/>
+                <w:szCs w:val="24"/>
               </w:rPr>
               <w:t>2</w:t>
             </w:r>
@@ -1400,7 +1467,7 @@
         </w:tc>
         <w:tc>
           <w:tcPr>
-            <w:tcW w:w="1476" w:type="dxa"/>
+            <w:tcW w:w="1593" w:type="dxa"/>
             <w:tcBorders>
               <w:bottom w:val="single" w:sz="6" w:space="0" w:color="E0E0E0"/>
             </w:tcBorders>
@@ -1421,7 +1488,8 @@
                 <w:rPr>
                   <w:b/>
                   <w:color w:val="000000"/>
-                  <w:sz w:val="22"/>
+                  <w:sz w:val="24"/>
+                  <w:szCs w:val="24"/>
                 </w:rPr>
                 <w:t>QuerySelector</w:t>
               </w:r>
@@ -1430,7 +1498,7 @@
         </w:tc>
         <w:tc>
           <w:tcPr>
-            <w:tcW w:w="1171" w:type="dxa"/>
+            <w:tcW w:w="846" w:type="dxa"/>
             <w:tcBorders>
               <w:bottom w:val="single" w:sz="6" w:space="0" w:color="E0E0E0"/>
             </w:tcBorders>
@@ -1446,12 +1514,14 @@
               <w:widowControl w:val="false"/>
               <w:jc w:val="center"/>
               <w:rPr>
-                <w:sz w:val="22"/>
+                <w:sz w:val="24"/>
+                <w:szCs w:val="24"/>
               </w:rPr>
             </w:pPr>
             <w:r>
               <w:rPr>
-                <w:sz w:val="22"/>
+                <w:sz w:val="24"/>
+                <w:szCs w:val="24"/>
               </w:rPr>
               <w:t>0.4130</w:t>
             </w:r>
@@ -1459,7 +1529,7 @@
         </w:tc>
         <w:tc>
           <w:tcPr>
-            <w:tcW w:w="1171" w:type="dxa"/>
+            <w:tcW w:w="1186" w:type="dxa"/>
             <w:tcBorders>
               <w:bottom w:val="single" w:sz="6" w:space="0" w:color="E0E0E0"/>
             </w:tcBorders>
@@ -1475,12 +1545,14 @@
               <w:widowControl w:val="false"/>
               <w:jc w:val="center"/>
               <w:rPr>
-                <w:sz w:val="22"/>
+                <w:sz w:val="24"/>
+                <w:szCs w:val="24"/>
               </w:rPr>
             </w:pPr>
             <w:r>
               <w:rPr>
-                <w:sz w:val="22"/>
+                <w:sz w:val="24"/>
+                <w:szCs w:val="24"/>
               </w:rPr>
               <w:t>0.2585</w:t>
             </w:r>
@@ -1488,39 +1560,7 @@
         </w:tc>
         <w:tc>
           <w:tcPr>
-            <w:tcW w:w="4866" w:type="dxa"/>
-            <w:tcBorders>
-              <w:bottom w:val="single" w:sz="6" w:space="0" w:color="E0E0E0"/>
-            </w:tcBorders>
-            <w:shd w:color="auto" w:fill="FFFFFF" w:val="clear"/>
-            <w:tcMar>
-              <w:bottom w:w="150" w:type="dxa"/>
-            </w:tcMar>
-            <w:vAlign w:val="center"/>
-          </w:tcPr>
-          <w:p>
-            <w:pPr>
-              <w:pStyle w:val="Style25"/>
-              <w:widowControl w:val="false"/>
-              <w:rPr>
-                <w:lang w:val="en-US"/>
-              </w:rPr>
-            </w:pPr>
-            <w:hyperlink r:id="rId8">
-              <w:r>
-                <w:rPr>
-                  <w:color w:val="0096B1"/>
-                  <w:sz w:val="22"/>
-                  <w:lang w:val="en-US"/>
-                </w:rPr>
-                <w:t>Long-term series forecasting with Query Selector -- efficient model of sparse attention</w:t>
-              </w:r>
-            </w:hyperlink>
-          </w:p>
-        </w:tc>
-        <w:tc>
-          <w:tcPr>
-            <w:tcW w:w="501" w:type="dxa"/>
+            <w:tcW w:w="4200" w:type="dxa"/>
             <w:tcBorders>
               <w:bottom w:val="single" w:sz="6" w:space="0" w:color="E0E0E0"/>
             </w:tcBorders>
@@ -1536,8 +1576,45 @@
               <w:widowControl w:val="false"/>
               <w:rPr/>
             </w:pPr>
+            <w:hyperlink r:id="rId8">
+              <w:r>
+                <w:rPr>
+                  <w:color w:val="0096B1"/>
+                  <w:sz w:val="24"/>
+                  <w:szCs w:val="24"/>
+                  <w:lang w:val="en-US"/>
+                </w:rPr>
+                <w:t>Long-term series forecasting with Query Selector - efficient model of sparse attention</w:t>
+              </w:r>
+            </w:hyperlink>
+          </w:p>
+        </w:tc>
+        <w:tc>
+          <w:tcPr>
+            <w:tcW w:w="1078" w:type="dxa"/>
+            <w:tcBorders>
+              <w:bottom w:val="single" w:sz="6" w:space="0" w:color="E0E0E0"/>
+            </w:tcBorders>
+            <w:shd w:color="auto" w:fill="FFFFFF" w:val="clear"/>
+            <w:tcMar>
+              <w:bottom w:w="150" w:type="dxa"/>
+            </w:tcMar>
+            <w:vAlign w:val="center"/>
+          </w:tcPr>
+          <w:p>
+            <w:pPr>
+              <w:pStyle w:val="Style25"/>
+              <w:widowControl w:val="false"/>
+              <w:rPr>
+                <w:sz w:val="24"/>
+                <w:szCs w:val="24"/>
+              </w:rPr>
+            </w:pPr>
             <w:r>
-              <w:rPr/>
+              <w:rPr>
+                <w:sz w:val="24"/>
+                <w:szCs w:val="24"/>
+              </w:rPr>
               <w:t>2021</w:t>
             </w:r>
           </w:p>
@@ -1563,12 +1640,14 @@
               <w:widowControl w:val="false"/>
               <w:jc w:val="center"/>
               <w:rPr>
-                <w:sz w:val="22"/>
+                <w:sz w:val="24"/>
+                <w:szCs w:val="24"/>
               </w:rPr>
             </w:pPr>
             <w:r>
               <w:rPr>
-                <w:sz w:val="22"/>
+                <w:sz w:val="24"/>
+                <w:szCs w:val="24"/>
               </w:rPr>
               <w:t>3</w:t>
             </w:r>
@@ -1576,7 +1655,7 @@
         </w:tc>
         <w:tc>
           <w:tcPr>
-            <w:tcW w:w="1476" w:type="dxa"/>
+            <w:tcW w:w="1593" w:type="dxa"/>
             <w:tcBorders>
               <w:bottom w:val="single" w:sz="6" w:space="0" w:color="E0E0E0"/>
             </w:tcBorders>
@@ -1597,7 +1676,8 @@
                 <w:rPr>
                   <w:b/>
                   <w:color w:val="000000"/>
-                  <w:sz w:val="22"/>
+                  <w:sz w:val="24"/>
+                  <w:szCs w:val="24"/>
                 </w:rPr>
                 <w:t>Informer</w:t>
               </w:r>
@@ -1606,7 +1686,7 @@
         </w:tc>
         <w:tc>
           <w:tcPr>
-            <w:tcW w:w="1171" w:type="dxa"/>
+            <w:tcW w:w="846" w:type="dxa"/>
             <w:tcBorders>
               <w:bottom w:val="single" w:sz="6" w:space="0" w:color="E0E0E0"/>
             </w:tcBorders>
@@ -1622,12 +1702,14 @@
               <w:widowControl w:val="false"/>
               <w:jc w:val="center"/>
               <w:rPr>
-                <w:sz w:val="22"/>
+                <w:sz w:val="24"/>
+                <w:szCs w:val="24"/>
               </w:rPr>
             </w:pPr>
             <w:r>
               <w:rPr>
-                <w:sz w:val="22"/>
+                <w:sz w:val="24"/>
+                <w:szCs w:val="24"/>
               </w:rPr>
               <w:t>0.431</w:t>
             </w:r>
@@ -1635,7 +1717,7 @@
         </w:tc>
         <w:tc>
           <w:tcPr>
-            <w:tcW w:w="1171" w:type="dxa"/>
+            <w:tcW w:w="1186" w:type="dxa"/>
             <w:tcBorders>
               <w:bottom w:val="single" w:sz="6" w:space="0" w:color="E0E0E0"/>
             </w:tcBorders>
@@ -1651,12 +1733,14 @@
               <w:widowControl w:val="false"/>
               <w:jc w:val="center"/>
               <w:rPr>
-                <w:sz w:val="22"/>
+                <w:sz w:val="24"/>
+                <w:szCs w:val="24"/>
               </w:rPr>
             </w:pPr>
             <w:r>
               <w:rPr>
-                <w:sz w:val="22"/>
+                <w:sz w:val="24"/>
+                <w:szCs w:val="24"/>
               </w:rPr>
               <w:t>0.277</w:t>
             </w:r>
@@ -1664,39 +1748,7 @@
         </w:tc>
         <w:tc>
           <w:tcPr>
-            <w:tcW w:w="4866" w:type="dxa"/>
-            <w:tcBorders>
-              <w:bottom w:val="single" w:sz="6" w:space="0" w:color="E0E0E0"/>
-            </w:tcBorders>
-            <w:shd w:color="auto" w:fill="FFFFFF" w:val="clear"/>
-            <w:tcMar>
-              <w:bottom w:w="150" w:type="dxa"/>
-            </w:tcMar>
-            <w:vAlign w:val="center"/>
-          </w:tcPr>
-          <w:p>
-            <w:pPr>
-              <w:pStyle w:val="Style25"/>
-              <w:widowControl w:val="false"/>
-              <w:rPr>
-                <w:lang w:val="en-US"/>
-              </w:rPr>
-            </w:pPr>
-            <w:hyperlink r:id="rId10">
-              <w:r>
-                <w:rPr>
-                  <w:color w:val="0096B1"/>
-                  <w:sz w:val="22"/>
-                  <w:lang w:val="en-US"/>
-                </w:rPr>
-                <w:t>Informer: Beyond Efficient Transformer for Long Sequence Time-Series Forecasting</w:t>
-              </w:r>
-            </w:hyperlink>
-          </w:p>
-        </w:tc>
-        <w:tc>
-          <w:tcPr>
-            <w:tcW w:w="501" w:type="dxa"/>
+            <w:tcW w:w="4200" w:type="dxa"/>
             <w:tcBorders>
               <w:bottom w:val="single" w:sz="6" w:space="0" w:color="E0E0E0"/>
             </w:tcBorders>
@@ -1712,8 +1764,45 @@
               <w:widowControl w:val="false"/>
               <w:rPr/>
             </w:pPr>
+            <w:hyperlink r:id="rId10">
+              <w:r>
+                <w:rPr>
+                  <w:color w:val="0096B1"/>
+                  <w:sz w:val="24"/>
+                  <w:szCs w:val="24"/>
+                  <w:lang w:val="en-US"/>
+                </w:rPr>
+                <w:t>Informer: Beyond Efficient Transformer for Long Sequence Time-Series Forecasting</w:t>
+              </w:r>
+            </w:hyperlink>
+          </w:p>
+        </w:tc>
+        <w:tc>
+          <w:tcPr>
+            <w:tcW w:w="1078" w:type="dxa"/>
+            <w:tcBorders>
+              <w:bottom w:val="single" w:sz="6" w:space="0" w:color="E0E0E0"/>
+            </w:tcBorders>
+            <w:shd w:color="auto" w:fill="FFFFFF" w:val="clear"/>
+            <w:tcMar>
+              <w:bottom w:w="150" w:type="dxa"/>
+            </w:tcMar>
+            <w:vAlign w:val="center"/>
+          </w:tcPr>
+          <w:p>
+            <w:pPr>
+              <w:pStyle w:val="Style25"/>
+              <w:widowControl w:val="false"/>
+              <w:rPr>
+                <w:sz w:val="24"/>
+                <w:szCs w:val="24"/>
+              </w:rPr>
+            </w:pPr>
             <w:r>
-              <w:rPr/>
+              <w:rPr>
+                <w:sz w:val="24"/>
+                <w:szCs w:val="24"/>
+              </w:rPr>
               <w:t>2020</w:t>
             </w:r>
           </w:p>
@@ -1739,12 +1828,14 @@
               <w:widowControl w:val="false"/>
               <w:jc w:val="center"/>
               <w:rPr>
-                <w:sz w:val="22"/>
+                <w:sz w:val="24"/>
+                <w:szCs w:val="24"/>
               </w:rPr>
             </w:pPr>
             <w:r>
               <w:rPr>
-                <w:sz w:val="22"/>
+                <w:sz w:val="24"/>
+                <w:szCs w:val="24"/>
               </w:rPr>
               <w:t>4</w:t>
             </w:r>
@@ -1752,7 +1843,7 @@
         </w:tc>
         <w:tc>
           <w:tcPr>
-            <w:tcW w:w="1476" w:type="dxa"/>
+            <w:tcW w:w="1593" w:type="dxa"/>
             <w:tcBorders>
               <w:bottom w:val="single" w:sz="6" w:space="0" w:color="E0E0E0"/>
             </w:tcBorders>
@@ -1773,7 +1864,8 @@
                 <w:rPr>
                   <w:b/>
                   <w:color w:val="000000"/>
-                  <w:sz w:val="22"/>
+                  <w:sz w:val="24"/>
+                  <w:szCs w:val="24"/>
                 </w:rPr>
                 <w:t>Transformer</w:t>
               </w:r>
@@ -1782,7 +1874,7 @@
         </w:tc>
         <w:tc>
           <w:tcPr>
-            <w:tcW w:w="1171" w:type="dxa"/>
+            <w:tcW w:w="846" w:type="dxa"/>
             <w:tcBorders>
               <w:bottom w:val="single" w:sz="6" w:space="0" w:color="E0E0E0"/>
             </w:tcBorders>
@@ -1798,12 +1890,14 @@
               <w:widowControl w:val="false"/>
               <w:jc w:val="center"/>
               <w:rPr>
-                <w:sz w:val="22"/>
+                <w:sz w:val="24"/>
+                <w:szCs w:val="24"/>
               </w:rPr>
             </w:pPr>
             <w:r>
               <w:rPr>
-                <w:sz w:val="22"/>
+                <w:sz w:val="24"/>
+                <w:szCs w:val="24"/>
               </w:rPr>
               <w:t>0.4340</w:t>
             </w:r>
@@ -1811,7 +1905,7 @@
         </w:tc>
         <w:tc>
           <w:tcPr>
-            <w:tcW w:w="1171" w:type="dxa"/>
+            <w:tcW w:w="1186" w:type="dxa"/>
             <w:tcBorders>
               <w:bottom w:val="single" w:sz="6" w:space="0" w:color="E0E0E0"/>
             </w:tcBorders>
@@ -1827,12 +1921,14 @@
               <w:widowControl w:val="false"/>
               <w:jc w:val="center"/>
               <w:rPr>
-                <w:sz w:val="22"/>
+                <w:sz w:val="24"/>
+                <w:szCs w:val="24"/>
               </w:rPr>
             </w:pPr>
             <w:r>
               <w:rPr>
-                <w:sz w:val="22"/>
+                <w:sz w:val="24"/>
+                <w:szCs w:val="24"/>
               </w:rPr>
               <w:t>0.2853</w:t>
             </w:r>
@@ -1840,39 +1936,7 @@
         </w:tc>
         <w:tc>
           <w:tcPr>
-            <w:tcW w:w="4866" w:type="dxa"/>
-            <w:tcBorders>
-              <w:bottom w:val="single" w:sz="6" w:space="0" w:color="E0E0E0"/>
-            </w:tcBorders>
-            <w:shd w:color="auto" w:fill="FFFFFF" w:val="clear"/>
-            <w:tcMar>
-              <w:bottom w:w="150" w:type="dxa"/>
-            </w:tcMar>
-            <w:vAlign w:val="center"/>
-          </w:tcPr>
-          <w:p>
-            <w:pPr>
-              <w:pStyle w:val="Style25"/>
-              <w:widowControl w:val="false"/>
-              <w:rPr>
-                <w:lang w:val="en-US"/>
-              </w:rPr>
-            </w:pPr>
-            <w:hyperlink r:id="rId12">
-              <w:r>
-                <w:rPr>
-                  <w:color w:val="0096B1"/>
-                  <w:sz w:val="22"/>
-                  <w:lang w:val="en-US"/>
-                </w:rPr>
-                <w:t>Long-term series forecasting with Query Selector -- efficient model of sparse attention</w:t>
-              </w:r>
-            </w:hyperlink>
-          </w:p>
-        </w:tc>
-        <w:tc>
-          <w:tcPr>
-            <w:tcW w:w="501" w:type="dxa"/>
+            <w:tcW w:w="4200" w:type="dxa"/>
             <w:tcBorders>
               <w:bottom w:val="single" w:sz="6" w:space="0" w:color="E0E0E0"/>
             </w:tcBorders>
@@ -1888,8 +1952,45 @@
               <w:widowControl w:val="false"/>
               <w:rPr/>
             </w:pPr>
+            <w:hyperlink r:id="rId12">
+              <w:r>
+                <w:rPr>
+                  <w:color w:val="0096B1"/>
+                  <w:sz w:val="24"/>
+                  <w:szCs w:val="24"/>
+                  <w:lang w:val="en-US"/>
+                </w:rPr>
+                <w:t>Long-term series forecasting with Query Selector - efficient model of sparse attention</w:t>
+              </w:r>
+            </w:hyperlink>
+          </w:p>
+        </w:tc>
+        <w:tc>
+          <w:tcPr>
+            <w:tcW w:w="1078" w:type="dxa"/>
+            <w:tcBorders>
+              <w:bottom w:val="single" w:sz="6" w:space="0" w:color="E0E0E0"/>
+            </w:tcBorders>
+            <w:shd w:color="auto" w:fill="FFFFFF" w:val="clear"/>
+            <w:tcMar>
+              <w:bottom w:w="150" w:type="dxa"/>
+            </w:tcMar>
+            <w:vAlign w:val="center"/>
+          </w:tcPr>
+          <w:p>
+            <w:pPr>
+              <w:pStyle w:val="Style25"/>
+              <w:widowControl w:val="false"/>
+              <w:rPr>
+                <w:sz w:val="24"/>
+                <w:szCs w:val="24"/>
+              </w:rPr>
+            </w:pPr>
             <w:r>
-              <w:rPr/>
+              <w:rPr>
+                <w:sz w:val="24"/>
+                <w:szCs w:val="24"/>
+              </w:rPr>
               <w:t>2021</w:t>
             </w:r>
           </w:p>
@@ -1915,12 +2016,14 @@
               <w:widowControl w:val="false"/>
               <w:jc w:val="center"/>
               <w:rPr>
-                <w:sz w:val="22"/>
+                <w:sz w:val="24"/>
+                <w:szCs w:val="24"/>
               </w:rPr>
             </w:pPr>
             <w:r>
               <w:rPr>
-                <w:sz w:val="22"/>
+                <w:sz w:val="24"/>
+                <w:szCs w:val="24"/>
               </w:rPr>
               <w:t>5</w:t>
             </w:r>
@@ -1928,7 +2031,7 @@
         </w:tc>
         <w:tc>
           <w:tcPr>
-            <w:tcW w:w="1476" w:type="dxa"/>
+            <w:tcW w:w="1593" w:type="dxa"/>
             <w:tcBorders>
               <w:bottom w:val="single" w:sz="6" w:space="0" w:color="E0E0E0"/>
             </w:tcBorders>
@@ -1950,6 +2053,8 @@
                 <w:rPr>
                   <w:b/>
                   <w:color w:val="000000"/>
+                  <w:sz w:val="24"/>
+                  <w:szCs w:val="24"/>
                 </w:rPr>
                 <w:t>SCINet</w:t>
                 <w:br/>
@@ -1959,6 +2064,8 @@
               <w:r>
                 <w:rPr>
                   <w:color w:val="000000"/>
+                  <w:sz w:val="24"/>
+                  <w:szCs w:val="24"/>
                 </w:rPr>
                 <w:t>(</w:t>
               </w:r>
@@ -1967,6 +2074,8 @@
               <w:r>
                 <w:rPr>
                   <w:color w:val="000000"/>
+                  <w:sz w:val="24"/>
+                  <w:szCs w:val="24"/>
                 </w:rPr>
                 <w:t>Многомерная</w:t>
               </w:r>
@@ -1975,6 +2084,8 @@
               <w:r>
                 <w:rPr>
                   <w:color w:val="000000"/>
+                  <w:sz w:val="24"/>
+                  <w:szCs w:val="24"/>
                 </w:rPr>
                 <w:t>)</w:t>
               </w:r>
@@ -1983,7 +2094,7 @@
         </w:tc>
         <w:tc>
           <w:tcPr>
-            <w:tcW w:w="1171" w:type="dxa"/>
+            <w:tcW w:w="846" w:type="dxa"/>
             <w:tcBorders>
               <w:bottom w:val="single" w:sz="6" w:space="0" w:color="E0E0E0"/>
             </w:tcBorders>
@@ -1999,12 +2110,14 @@
               <w:widowControl w:val="false"/>
               <w:jc w:val="center"/>
               <w:rPr>
-                <w:sz w:val="22"/>
+                <w:sz w:val="24"/>
+                <w:szCs w:val="24"/>
               </w:rPr>
             </w:pPr>
             <w:r>
               <w:rPr>
-                <w:sz w:val="22"/>
+                <w:sz w:val="24"/>
+                <w:szCs w:val="24"/>
               </w:rPr>
               <w:t>0.761</w:t>
             </w:r>
@@ -2012,7 +2125,7 @@
         </w:tc>
         <w:tc>
           <w:tcPr>
-            <w:tcW w:w="1171" w:type="dxa"/>
+            <w:tcW w:w="1186" w:type="dxa"/>
             <w:tcBorders>
               <w:bottom w:val="single" w:sz="6" w:space="0" w:color="E0E0E0"/>
             </w:tcBorders>
@@ -2028,12 +2141,14 @@
               <w:widowControl w:val="false"/>
               <w:jc w:val="center"/>
               <w:rPr>
-                <w:sz w:val="22"/>
+                <w:sz w:val="24"/>
+                <w:szCs w:val="24"/>
               </w:rPr>
             </w:pPr>
             <w:r>
               <w:rPr>
-                <w:sz w:val="22"/>
+                <w:sz w:val="24"/>
+                <w:szCs w:val="24"/>
               </w:rPr>
               <w:t>1.074</w:t>
             </w:r>
@@ -2041,39 +2156,7 @@
         </w:tc>
         <w:tc>
           <w:tcPr>
-            <w:tcW w:w="4866" w:type="dxa"/>
-            <w:tcBorders>
-              <w:bottom w:val="single" w:sz="6" w:space="0" w:color="E0E0E0"/>
-            </w:tcBorders>
-            <w:shd w:color="auto" w:fill="FFFFFF" w:val="clear"/>
-            <w:tcMar>
-              <w:bottom w:w="150" w:type="dxa"/>
-            </w:tcMar>
-            <w:vAlign w:val="center"/>
-          </w:tcPr>
-          <w:p>
-            <w:pPr>
-              <w:pStyle w:val="Style25"/>
-              <w:widowControl w:val="false"/>
-              <w:rPr>
-                <w:lang w:val="en-US"/>
-              </w:rPr>
-            </w:pPr>
-            <w:hyperlink r:id="rId17">
-              <w:r>
-                <w:rPr>
-                  <w:color w:val="0096B1"/>
-                  <w:sz w:val="22"/>
-                  <w:lang w:val="en-US"/>
-                </w:rPr>
-                <w:t>Time Series is a Special Sequence: Forecasting with Sample Convolution and Interaction</w:t>
-              </w:r>
-            </w:hyperlink>
-          </w:p>
-        </w:tc>
-        <w:tc>
-          <w:tcPr>
-            <w:tcW w:w="501" w:type="dxa"/>
+            <w:tcW w:w="4200" w:type="dxa"/>
             <w:tcBorders>
               <w:bottom w:val="single" w:sz="6" w:space="0" w:color="E0E0E0"/>
             </w:tcBorders>
@@ -2089,8 +2172,45 @@
               <w:widowControl w:val="false"/>
               <w:rPr/>
             </w:pPr>
+            <w:hyperlink r:id="rId17">
+              <w:r>
+                <w:rPr>
+                  <w:color w:val="0096B1"/>
+                  <w:sz w:val="24"/>
+                  <w:szCs w:val="24"/>
+                  <w:lang w:val="en-US"/>
+                </w:rPr>
+                <w:t>Time Series is a Special Sequence: Forecasting with Sample Convolution and Interaction</w:t>
+              </w:r>
+            </w:hyperlink>
+          </w:p>
+        </w:tc>
+        <w:tc>
+          <w:tcPr>
+            <w:tcW w:w="1078" w:type="dxa"/>
+            <w:tcBorders>
+              <w:bottom w:val="single" w:sz="6" w:space="0" w:color="E0E0E0"/>
+            </w:tcBorders>
+            <w:shd w:color="auto" w:fill="FFFFFF" w:val="clear"/>
+            <w:tcMar>
+              <w:bottom w:w="150" w:type="dxa"/>
+            </w:tcMar>
+            <w:vAlign w:val="center"/>
+          </w:tcPr>
+          <w:p>
+            <w:pPr>
+              <w:pStyle w:val="Style25"/>
+              <w:widowControl w:val="false"/>
+              <w:rPr>
+                <w:sz w:val="24"/>
+                <w:szCs w:val="24"/>
+              </w:rPr>
+            </w:pPr>
             <w:r>
-              <w:rPr/>
+              <w:rPr>
+                <w:sz w:val="24"/>
+                <w:szCs w:val="24"/>
+              </w:rPr>
               <w:t>2021</w:t>
             </w:r>
           </w:p>
@@ -2113,7 +2233,7 @@
         <w:pStyle w:val="Standard"/>
         <w:numPr>
           <w:ilvl w:val="0"/>
-          <w:numId w:val="1"/>
+          <w:numId w:val="2"/>
         </w:numPr>
         <w:rPr/>
       </w:pPr>
@@ -2157,7 +2277,7 @@
         <w:pStyle w:val="Standard"/>
         <w:numPr>
           <w:ilvl w:val="0"/>
-          <w:numId w:val="1"/>
+          <w:numId w:val="2"/>
         </w:numPr>
         <w:rPr/>
       </w:pPr>
@@ -2224,25 +2344,15 @@
         <w:pStyle w:val="Standard"/>
         <w:numPr>
           <w:ilvl w:val="0"/>
-          <w:numId w:val="1"/>
+          <w:numId w:val="2"/>
         </w:numPr>
         <w:rPr/>
       </w:pPr>
-      <w:commentRangeStart w:id="0"/>
       <w:r>
         <w:rPr>
           <w:lang w:val="en-US"/>
         </w:rPr>
         <w:t>Informer</w:t>
-      </w:r>
-      <w:r>
-        <w:rPr>
-          <w:lang w:val="en-US"/>
-        </w:rPr>
-      </w:r>
-      <w:commentRangeEnd w:id="0"/>
-      <w:r>
-        <w:commentReference w:id="0"/>
       </w:r>
       <w:r>
         <w:rPr/>
@@ -2496,7 +2606,7 @@
         <w:pStyle w:val="Standard"/>
         <w:numPr>
           <w:ilvl w:val="0"/>
-          <w:numId w:val="2"/>
+          <w:numId w:val="3"/>
         </w:numPr>
         <w:rPr/>
       </w:pPr>
@@ -2556,7 +2666,7 @@
         <w:pStyle w:val="Standard"/>
         <w:numPr>
           <w:ilvl w:val="0"/>
-          <w:numId w:val="2"/>
+          <w:numId w:val="3"/>
         </w:numPr>
         <w:rPr/>
       </w:pPr>
@@ -2606,7 +2716,7 @@
         <w:pStyle w:val="Standard"/>
         <w:numPr>
           <w:ilvl w:val="0"/>
-          <w:numId w:val="2"/>
+          <w:numId w:val="3"/>
         </w:numPr>
         <w:rPr/>
       </w:pPr>
@@ -2698,8 +2808,8 @@
         <w:pStyle w:val="1"/>
         <w:rPr/>
       </w:pPr>
-      <w:bookmarkStart w:id="2" w:name="__RefHeading___Toc3516_3228052382"/>
-      <w:bookmarkEnd w:id="2"/>
+      <w:bookmarkStart w:id="4" w:name="__RefHeading___Toc3516_3228052382"/>
+      <w:bookmarkEnd w:id="4"/>
       <w:r>
         <w:rPr/>
         <w:t>Методы</w:t>
@@ -2737,8 +2847,8 @@
         <w:pStyle w:val="1"/>
         <w:rPr/>
       </w:pPr>
-      <w:bookmarkStart w:id="3" w:name="__RefHeading___Toc3518_3228052382"/>
-      <w:bookmarkEnd w:id="3"/>
+      <w:bookmarkStart w:id="5" w:name="__RefHeading___Toc3518_3228052382"/>
+      <w:bookmarkEnd w:id="5"/>
       <w:r>
         <w:rPr/>
         <w:t>Эксперименты</w:t>
@@ -2746,6 +2856,20 @@
     </w:p>
     <w:p>
       <w:pPr>
+        <w:pStyle w:val="2"/>
+        <w:rPr>
+          <w:lang w:val="ru-RU"/>
+        </w:rPr>
+      </w:pPr>
+      <w:bookmarkStart w:id="6" w:name="__RefHeading___Toc724_1315981873"/>
+      <w:bookmarkEnd w:id="6"/>
+      <w:r>
+        <w:rPr/>
+        <w:t>Описание данных</w:t>
+      </w:r>
+    </w:p>
+    <w:p>
+      <w:pPr>
         <w:pStyle w:val="Standard"/>
         <w:rPr>
           <w:lang w:val="ru-RU"/>
@@ -2753,9 +2877,876 @@
       </w:pPr>
       <w:r>
         <w:rPr>
+          <w:rFonts w:eastAsia="NSimSun" w:cs="Arial" w:ascii="Liberation Serif" w:hAnsi="Liberation Serif"/>
+          <w:color w:val="auto"/>
+          <w:kern w:val="2"/>
+          <w:sz w:val="24"/>
+          <w:szCs w:val="24"/>
+          <w:lang w:val="ru-RU" w:eastAsia="zh-CN" w:bidi="hi-IN"/>
+        </w:rPr>
+        <w:t xml:space="preserve">Для этой работы использованы </w:t>
+      </w:r>
+      <w:r>
+        <w:rPr>
+          <w:rFonts w:eastAsia="NSimSun" w:cs="Arial" w:ascii="Liberation Serif" w:hAnsi="Liberation Serif"/>
+          <w:color w:val="auto"/>
+          <w:kern w:val="2"/>
+          <w:sz w:val="24"/>
+          <w:szCs w:val="24"/>
+          <w:lang w:val="ru-RU" w:eastAsia="zh-CN" w:bidi="hi-IN"/>
+        </w:rPr>
+        <w:t xml:space="preserve">данные, являющиеся сокращенным набором во времени и числу переменных набором данных, которые компания «Сургетнефтегаз» предоставляла в рамках открытого соревнования </w:t>
+      </w:r>
+      <w:r>
+        <w:rPr>
+          <w:rFonts w:eastAsia="NSimSun" w:cs="Arial" w:ascii="Liberation Serif" w:hAnsi="Liberation Serif"/>
+          <w:color w:val="auto"/>
+          <w:kern w:val="2"/>
+          <w:sz w:val="24"/>
+          <w:szCs w:val="24"/>
+          <w:lang w:val="en-US" w:eastAsia="zh-CN" w:bidi="hi-IN"/>
+        </w:rPr>
+        <w:t>data science</w:t>
+      </w:r>
+      <w:r>
+        <w:rPr>
+          <w:rStyle w:val="Style14"/>
+          <w:rFonts w:eastAsia="NSimSun" w:cs="Arial" w:ascii="Liberation Serif" w:hAnsi="Liberation Serif"/>
+          <w:color w:val="auto"/>
+          <w:kern w:val="2"/>
+          <w:sz w:val="24"/>
+          <w:szCs w:val="24"/>
+          <w:lang w:val="en-US" w:eastAsia="zh-CN" w:bidi="hi-IN"/>
+        </w:rPr>
+        <w:footnoteReference w:id="15"/>
+      </w:r>
+      <w:r>
+        <w:rPr>
+          <w:rFonts w:eastAsia="NSimSun" w:cs="Arial" w:ascii="Liberation Serif" w:hAnsi="Liberation Serif"/>
+          <w:color w:val="auto"/>
+          <w:kern w:val="2"/>
+          <w:sz w:val="24"/>
+          <w:szCs w:val="24"/>
+          <w:lang w:val="ru-RU" w:eastAsia="zh-CN" w:bidi="hi-IN"/>
+        </w:rPr>
+        <w:t>. В работе использован набор данных по эксплуатации погружного оборудования фонда нефтяных скважин (17 скважин). Характеристики данных: 150 тысяч записей за два календарных месяца (</w:t>
+      </w:r>
+      <w:r>
+        <w:rPr>
+          <w:rFonts w:eastAsia="NSimSun" w:cs="Arial" w:ascii="Liberation Serif" w:hAnsi="Liberation Serif"/>
+          <w:color w:val="auto"/>
+          <w:kern w:val="2"/>
+          <w:sz w:val="24"/>
+          <w:szCs w:val="24"/>
+          <w:lang w:val="ru-RU" w:eastAsia="zh-CN" w:bidi="hi-IN"/>
+        </w:rPr>
+        <w:t xml:space="preserve">июнь — июль </w:t>
+      </w:r>
+      <w:r>
+        <w:rPr>
+          <w:rFonts w:eastAsia="NSimSun" w:cs="Arial" w:ascii="Liberation Serif" w:hAnsi="Liberation Serif"/>
+          <w:color w:val="auto"/>
+          <w:kern w:val="2"/>
+          <w:sz w:val="24"/>
+          <w:szCs w:val="24"/>
+          <w:lang w:val="ru-RU" w:eastAsia="zh-CN" w:bidi="hi-IN"/>
+        </w:rPr>
+        <w:t xml:space="preserve">2019 </w:t>
+      </w:r>
+      <w:r>
+        <w:rPr>
+          <w:rFonts w:eastAsia="NSimSun" w:cs="Arial" w:ascii="Liberation Serif" w:hAnsi="Liberation Serif"/>
+          <w:color w:val="auto"/>
+          <w:kern w:val="2"/>
+          <w:sz w:val="24"/>
+          <w:szCs w:val="24"/>
+          <w:lang w:val="ru-RU" w:eastAsia="zh-CN" w:bidi="hi-IN"/>
+        </w:rPr>
+        <w:t>года</w:t>
+      </w:r>
+      <w:r>
+        <w:rPr>
+          <w:rFonts w:eastAsia="NSimSun" w:cs="Arial" w:ascii="Liberation Serif" w:hAnsi="Liberation Serif"/>
+          <w:color w:val="auto"/>
+          <w:kern w:val="2"/>
+          <w:sz w:val="24"/>
+          <w:szCs w:val="24"/>
+          <w:lang w:val="ru-RU" w:eastAsia="zh-CN" w:bidi="hi-IN"/>
+        </w:rPr>
+        <w:t xml:space="preserve">), </w:t>
+      </w:r>
+      <w:r>
+        <w:rPr>
+          <w:rFonts w:eastAsia="NSimSun" w:cs="Arial" w:ascii="Liberation Serif" w:hAnsi="Liberation Serif"/>
+          <w:color w:val="auto"/>
+          <w:kern w:val="2"/>
+          <w:sz w:val="24"/>
+          <w:szCs w:val="24"/>
+          <w:lang w:val="ru-RU" w:eastAsia="zh-CN" w:bidi="hi-IN"/>
+        </w:rPr>
+        <w:t xml:space="preserve">выравненные по временной оси данные </w:t>
+      </w:r>
+      <w:r>
+        <w:rPr>
+          <w:rFonts w:eastAsia="NSimSun" w:cs="Arial" w:ascii="Liberation Serif" w:hAnsi="Liberation Serif"/>
+          <w:color w:val="auto"/>
+          <w:kern w:val="2"/>
+          <w:sz w:val="24"/>
+          <w:szCs w:val="24"/>
+          <w:lang w:val="ru-RU" w:eastAsia="zh-CN" w:bidi="hi-IN"/>
+        </w:rPr>
+        <w:t xml:space="preserve">телеметрии </w:t>
+      </w:r>
+      <w:r>
+        <w:rPr>
+          <w:rFonts w:eastAsia="NSimSun" w:cs="Arial" w:ascii="Liberation Serif" w:hAnsi="Liberation Serif"/>
+          <w:color w:val="auto"/>
+          <w:kern w:val="2"/>
+          <w:sz w:val="24"/>
+          <w:szCs w:val="24"/>
+          <w:lang w:val="ru-RU" w:eastAsia="zh-CN" w:bidi="hi-IN"/>
+        </w:rPr>
+        <w:t xml:space="preserve">с частотой дескретизации </w:t>
+      </w:r>
+      <w:r>
+        <w:rPr>
+          <w:rFonts w:eastAsia="NSimSun" w:cs="Arial" w:ascii="Liberation Serif" w:hAnsi="Liberation Serif"/>
+          <w:color w:val="auto"/>
+          <w:kern w:val="2"/>
+          <w:sz w:val="24"/>
+          <w:szCs w:val="24"/>
+          <w:lang w:val="ru-RU" w:eastAsia="zh-CN" w:bidi="hi-IN"/>
+        </w:rPr>
+        <w:t xml:space="preserve">5 минут. Для построения </w:t>
+      </w:r>
+      <w:r>
+        <w:rPr>
+          <w:rFonts w:eastAsia="NSimSun" w:cs="Arial" w:ascii="Liberation Serif" w:hAnsi="Liberation Serif"/>
+          <w:color w:val="auto"/>
+          <w:kern w:val="2"/>
+          <w:sz w:val="24"/>
+          <w:szCs w:val="24"/>
+          <w:lang w:val="ru-RU" w:eastAsia="zh-CN" w:bidi="hi-IN"/>
+        </w:rPr>
+        <w:t xml:space="preserve">моделей использовали </w:t>
+      </w:r>
+      <w:r>
+        <w:rPr>
+          <w:rFonts w:eastAsia="NSimSun" w:cs="Arial" w:ascii="Liberation Serif" w:hAnsi="Liberation Serif"/>
+          <w:color w:val="auto"/>
+          <w:kern w:val="2"/>
+          <w:sz w:val="24"/>
+          <w:szCs w:val="24"/>
+          <w:lang w:val="ru-RU" w:eastAsia="zh-CN" w:bidi="hi-IN"/>
+        </w:rPr>
+        <w:t>15</w:t>
+      </w:r>
+      <w:r>
+        <w:rPr>
+          <w:rFonts w:eastAsia="NSimSun" w:cs="Arial" w:ascii="Liberation Serif" w:hAnsi="Liberation Serif"/>
+          <w:color w:val="auto"/>
+          <w:kern w:val="2"/>
+          <w:sz w:val="24"/>
+          <w:szCs w:val="24"/>
+          <w:lang w:val="ru-RU" w:eastAsia="zh-CN" w:bidi="hi-IN"/>
+        </w:rPr>
+        <w:t xml:space="preserve"> независимых переменных</w:t>
+      </w:r>
+      <w:r>
+        <w:rPr>
+          <w:rFonts w:eastAsia="NSimSun" w:cs="Arial" w:ascii="Liberation Serif" w:hAnsi="Liberation Serif"/>
+          <w:color w:val="auto"/>
+          <w:kern w:val="2"/>
+          <w:sz w:val="24"/>
+          <w:szCs w:val="24"/>
+          <w:lang w:val="ru-RU" w:eastAsia="zh-CN" w:bidi="hi-IN"/>
+        </w:rPr>
+        <w:t xml:space="preserve">, </w:t>
+      </w:r>
+      <w:r>
+        <w:rPr>
+          <w:rFonts w:eastAsia="NSimSun" w:cs="Arial" w:ascii="Liberation Serif" w:hAnsi="Liberation Serif"/>
+          <w:color w:val="auto"/>
+          <w:kern w:val="2"/>
+          <w:sz w:val="24"/>
+          <w:szCs w:val="24"/>
+          <w:lang w:val="ru-RU" w:eastAsia="zh-CN" w:bidi="hi-IN"/>
+        </w:rPr>
+        <w:t>большая часть которых —</w:t>
+      </w:r>
+      <w:r>
+        <w:rPr>
+          <w:rFonts w:eastAsia="NSimSun" w:cs="Arial" w:ascii="Liberation Serif" w:hAnsi="Liberation Serif"/>
+          <w:color w:val="auto"/>
+          <w:kern w:val="2"/>
+          <w:sz w:val="24"/>
+          <w:szCs w:val="24"/>
+          <w:lang w:val="ru-RU" w:eastAsia="zh-CN" w:bidi="hi-IN"/>
+        </w:rPr>
+        <w:t xml:space="preserve"> телеметри</w:t>
+      </w:r>
+      <w:r>
+        <w:rPr>
+          <w:rFonts w:eastAsia="NSimSun" w:cs="Arial" w:ascii="Liberation Serif" w:hAnsi="Liberation Serif"/>
+          <w:color w:val="auto"/>
+          <w:kern w:val="2"/>
+          <w:sz w:val="24"/>
+          <w:szCs w:val="24"/>
+          <w:lang w:val="ru-RU" w:eastAsia="zh-CN" w:bidi="hi-IN"/>
+        </w:rPr>
+        <w:t xml:space="preserve">я работы насосов </w:t>
+      </w:r>
+      <w:r>
+        <w:rPr>
+          <w:rFonts w:eastAsia="NSimSun" w:cs="Arial" w:ascii="Liberation Serif" w:hAnsi="Liberation Serif"/>
+          <w:color w:val="auto"/>
+          <w:kern w:val="2"/>
+          <w:sz w:val="24"/>
+          <w:szCs w:val="24"/>
+          <w:lang w:val="ru-RU" w:eastAsia="zh-CN" w:bidi="hi-IN"/>
+        </w:rPr>
+        <w:t>(нагрузка двигателя, коэффициент мощности, давление в коллекторе узла учета, наработка насоса, расход жидкости и газа и т.</w:t>
+      </w:r>
+      <w:r>
+        <w:rPr>
+          <w:rFonts w:eastAsia="NSimSun" w:cs="Arial" w:ascii="Liberation Serif" w:hAnsi="Liberation Serif"/>
+          <w:color w:val="auto"/>
+          <w:kern w:val="2"/>
+          <w:sz w:val="24"/>
+          <w:szCs w:val="24"/>
+          <w:lang w:val="ru-RU" w:eastAsia="zh-CN" w:bidi="hi-IN"/>
+        </w:rPr>
+        <w:t>д.</w:t>
+      </w:r>
+      <w:r>
+        <w:rPr>
+          <w:rFonts w:eastAsia="NSimSun" w:cs="Arial" w:ascii="Liberation Serif" w:hAnsi="Liberation Serif"/>
+          <w:color w:val="auto"/>
+          <w:kern w:val="2"/>
+          <w:sz w:val="24"/>
+          <w:szCs w:val="24"/>
+          <w:lang w:val="ru-RU" w:eastAsia="zh-CN" w:bidi="hi-IN"/>
+        </w:rPr>
+        <w:t xml:space="preserve">), а также </w:t>
+      </w:r>
+      <w:r>
+        <w:rPr>
+          <w:rFonts w:eastAsia="NSimSun" w:cs="Arial" w:ascii="Liberation Serif" w:hAnsi="Liberation Serif"/>
+          <w:color w:val="auto"/>
+          <w:kern w:val="2"/>
+          <w:sz w:val="24"/>
+          <w:szCs w:val="24"/>
+          <w:lang w:val="ru-RU" w:eastAsia="zh-CN" w:bidi="hi-IN"/>
+        </w:rPr>
+        <w:t>идентификатор номера насоса и колонка времени изменений</w:t>
+      </w:r>
+      <w:r>
+        <w:rPr>
+          <w:rFonts w:eastAsia="NSimSun" w:cs="Arial" w:ascii="Liberation Serif" w:hAnsi="Liberation Serif"/>
+          <w:color w:val="auto"/>
+          <w:kern w:val="2"/>
+          <w:sz w:val="24"/>
+          <w:szCs w:val="24"/>
+          <w:lang w:val="ru-RU" w:eastAsia="zh-CN" w:bidi="hi-IN"/>
+        </w:rPr>
+        <w:t xml:space="preserve">. </w:t>
+      </w:r>
+      <w:r>
+        <w:rPr>
+          <w:rFonts w:eastAsia="NSimSun" w:cs="Arial" w:ascii="Liberation Serif" w:hAnsi="Liberation Serif"/>
+          <w:color w:val="auto"/>
+          <w:kern w:val="2"/>
+          <w:sz w:val="24"/>
+          <w:szCs w:val="24"/>
+          <w:lang w:val="ru-RU" w:eastAsia="zh-CN" w:bidi="hi-IN"/>
+        </w:rPr>
+        <w:t>Пример динамики</w:t>
+      </w:r>
+      <w:r>
+        <w:rPr>
+          <w:rFonts w:eastAsia="NSimSun" w:cs="Arial" w:ascii="Liberation Serif" w:hAnsi="Liberation Serif"/>
+          <w:color w:val="auto"/>
+          <w:kern w:val="2"/>
+          <w:sz w:val="24"/>
+          <w:szCs w:val="24"/>
+          <w:lang w:val="ru-RU" w:eastAsia="zh-CN" w:bidi="hi-IN"/>
+        </w:rPr>
+        <w:t xml:space="preserve"> </w:t>
+      </w:r>
+      <w:r>
+        <w:rPr>
+          <w:rFonts w:eastAsia="NSimSun" w:cs="Arial" w:ascii="Liberation Serif" w:hAnsi="Liberation Serif"/>
+          <w:color w:val="auto"/>
+          <w:kern w:val="2"/>
+          <w:sz w:val="24"/>
+          <w:szCs w:val="24"/>
+          <w:lang w:val="ru-RU" w:eastAsia="zh-CN" w:bidi="hi-IN"/>
+        </w:rPr>
+        <w:t>целевой переменной, «</w:t>
+      </w:r>
+      <w:r>
+        <w:rPr>
+          <w:rFonts w:eastAsia="NSimSun" w:cs="Arial" w:ascii="Liberation Serif" w:hAnsi="Liberation Serif"/>
+          <w:color w:val="auto"/>
+          <w:kern w:val="2"/>
+          <w:sz w:val="24"/>
+          <w:szCs w:val="24"/>
+          <w:lang w:val="ru-RU" w:eastAsia="zh-CN" w:bidi="hi-IN"/>
+        </w:rPr>
+        <w:t>с</w:t>
+      </w:r>
+      <w:r>
+        <w:rPr>
+          <w:rFonts w:eastAsia="NSimSun" w:cs="Arial" w:ascii="Liberation Serif" w:hAnsi="Liberation Serif"/>
+          <w:color w:val="auto"/>
+          <w:kern w:val="2"/>
+          <w:sz w:val="24"/>
+          <w:szCs w:val="24"/>
+          <w:lang w:val="ru-RU" w:eastAsia="zh-CN" w:bidi="hi-IN"/>
+        </w:rPr>
+        <w:t xml:space="preserve">редняя скорость изменения давления на приеме насоса в ЧАС, МПа/час.» </w:t>
+      </w:r>
+      <w:r>
+        <w:rPr>
+          <w:rFonts w:eastAsia="NSimSun" w:cs="Arial" w:ascii="Liberation Serif" w:hAnsi="Liberation Serif"/>
+          <w:color w:val="auto"/>
+          <w:kern w:val="2"/>
+          <w:sz w:val="24"/>
+          <w:szCs w:val="24"/>
+          <w:lang w:val="ru-RU" w:eastAsia="zh-CN" w:bidi="hi-IN"/>
+        </w:rPr>
+        <w:t>показан на рисунке ниже.</w:t>
+      </w:r>
+    </w:p>
+    <w:p>
+      <w:pPr>
+        <w:pStyle w:val="Standard"/>
+        <w:rPr>
           <w:lang w:val="ru-RU"/>
         </w:rPr>
+      </w:pPr>
+      <w:r>
+        <w:rPr/>
+      </w:r>
+      <w:r>
+        <mc:AlternateContent>
+          <mc:Choice Requires="wps">
+            <w:drawing>
+              <wp:anchor behindDoc="0" distT="0" distB="0" distL="0" distR="0" simplePos="0" locked="0" layoutInCell="0" allowOverlap="1" relativeHeight="4">
+                <wp:simplePos x="0" y="0"/>
+                <wp:positionH relativeFrom="column">
+                  <wp:posOffset>-8890</wp:posOffset>
+                </wp:positionH>
+                <wp:positionV relativeFrom="paragraph">
+                  <wp:posOffset>43815</wp:posOffset>
+                </wp:positionV>
+                <wp:extent cx="3092450" cy="2870835"/>
+                <wp:effectExtent l="0" t="0" r="0" b="0"/>
+                <wp:wrapTopAndBottom/>
+                <wp:docPr id="1" name="Врезка1"/>
+                <a:graphic xmlns:a="http://schemas.openxmlformats.org/drawingml/2006/main">
+                  <a:graphicData uri="http://schemas.microsoft.com/office/word/2010/wordprocessingShape">
+                    <wps:wsp>
+                      <wps:cNvSpPr txBox="1"/>
+                      <wps:spPr>
+                        <a:xfrm>
+                          <a:off x="0" y="0"/>
+                          <a:ext cx="3092450" cy="2870835"/>
+                        </a:xfrm>
+                        <a:prstGeom prst="rect"/>
+                        <a:solidFill>
+                          <a:srgbClr val="FFFFFF"/>
+                        </a:solidFill>
+                      </wps:spPr>
+                      <wps:txbx>
+                        <w:txbxContent>
+                          <w:p>
+                            <w:pPr>
+                              <w:pStyle w:val="Style31"/>
+                              <w:spacing w:before="120" w:after="120"/>
+                              <w:rPr/>
+                            </w:pPr>
+                            <w:r>
+                              <w:rPr/>
+                              <w:drawing>
+                                <wp:inline distT="0" distB="0" distL="0" distR="0">
+                                  <wp:extent cx="3092450" cy="2192655"/>
+                                  <wp:effectExtent l="0" t="0" r="0" b="0"/>
+                                  <wp:docPr id="2" name="Изображение1" descr=""/>
+                                  <wp:cNvGraphicFramePr>
+                                    <a:graphicFrameLocks xmlns:a="http://schemas.openxmlformats.org/drawingml/2006/main" noChangeAspect="1"/>
+                                  </wp:cNvGraphicFramePr>
+                                  <a:graphic xmlns:a="http://schemas.openxmlformats.org/drawingml/2006/main">
+                                    <a:graphicData uri="http://schemas.openxmlformats.org/drawingml/2006/picture">
+                                      <pic:pic xmlns:pic="http://schemas.openxmlformats.org/drawingml/2006/picture">
+                                        <pic:nvPicPr>
+                                          <pic:cNvPr id="2" name="Изображение1" descr=""/>
+                                          <pic:cNvPicPr>
+                                            <a:picLocks noChangeAspect="1" noChangeArrowheads="1"/>
+                                          </pic:cNvPicPr>
+                                        </pic:nvPicPr>
+                                        <pic:blipFill>
+                                          <a:blip r:embed="rId18"/>
+                                          <a:stretch>
+                                            <a:fillRect/>
+                                          </a:stretch>
+                                        </pic:blipFill>
+                                        <pic:spPr bwMode="auto">
+                                          <a:xfrm>
+                                            <a:off x="0" y="0"/>
+                                            <a:ext cx="3092450" cy="2192655"/>
+                                          </a:xfrm>
+                                          <a:prstGeom prst="rect">
+                                            <a:avLst/>
+                                          </a:prstGeom>
+                                        </pic:spPr>
+                                      </pic:pic>
+                                    </a:graphicData>
+                                  </a:graphic>
+                                </wp:inline>
+                              </w:drawing>
+                              <w:t xml:space="preserve">Рисунок </w:t>
+                            </w:r>
+                            <w:r>
+                              <w:rPr/>
+                              <w:fldChar w:fldCharType="begin"/>
+                            </w:r>
+                            <w:r>
+                              <w:rPr/>
+                              <w:instrText> SEQ Рисунок \* ARABIC </w:instrText>
+                            </w:r>
+                            <w:r>
+                              <w:rPr/>
+                              <w:fldChar w:fldCharType="separate"/>
+                            </w:r>
+                            <w:r>
+                              <w:rPr/>
+                              <w:t>1</w:t>
+                            </w:r>
+                            <w:r>
+                              <w:rPr/>
+                              <w:fldChar w:fldCharType="end"/>
+                            </w:r>
+                            <w:r>
+                              <w:rPr/>
+                              <w:t>: Нормированная к интервалу [0;1] динамика целевой переменной</w:t>
+                            </w:r>
+                          </w:p>
+                        </w:txbxContent>
+                      </wps:txbx>
+                      <wps:bodyPr anchor="t" lIns="0" tIns="0" rIns="0" bIns="0">
+                        <a:noAutofit/>
+                      </wps:bodyPr>
+                    </wps:wsp>
+                  </a:graphicData>
+                </a:graphic>
+              </wp:anchor>
+            </w:drawing>
+          </mc:Choice>
+          <mc:Fallback>
+            <w:pict>
+              <v:rect style="position:absolute;rotation:0;width:243.5pt;height:226.05pt;mso-wrap-distance-left:0pt;mso-wrap-distance-right:0pt;mso-wrap-distance-top:0pt;mso-wrap-distance-bottom:0pt;margin-top:3.45pt;mso-position-vertical-relative:text;margin-left:-0.7pt;mso-position-horizontal-relative:text">
+                <v:textbox inset="0in,0in,0in,0in">
+                  <w:txbxContent>
+                    <w:p>
+                      <w:pPr>
+                        <w:pStyle w:val="Style31"/>
+                        <w:spacing w:before="120" w:after="120"/>
+                        <w:rPr/>
+                      </w:pPr>
+                      <w:r>
+                        <w:rPr/>
+                        <w:drawing>
+                          <wp:inline distT="0" distB="0" distL="0" distR="0">
+                            <wp:extent cx="3092450" cy="2192655"/>
+                            <wp:effectExtent l="0" t="0" r="0" b="0"/>
+                            <wp:docPr id="3" name="Изображение1" descr=""/>
+                            <wp:cNvGraphicFramePr>
+                              <a:graphicFrameLocks xmlns:a="http://schemas.openxmlformats.org/drawingml/2006/main" noChangeAspect="1"/>
+                            </wp:cNvGraphicFramePr>
+                            <a:graphic xmlns:a="http://schemas.openxmlformats.org/drawingml/2006/main">
+                              <a:graphicData uri="http://schemas.openxmlformats.org/drawingml/2006/picture">
+                                <pic:pic xmlns:pic="http://schemas.openxmlformats.org/drawingml/2006/picture">
+                                  <pic:nvPicPr>
+                                    <pic:cNvPr id="3" name="Изображение1" descr=""/>
+                                    <pic:cNvPicPr>
+                                      <a:picLocks noChangeAspect="1" noChangeArrowheads="1"/>
+                                    </pic:cNvPicPr>
+                                  </pic:nvPicPr>
+                                  <pic:blipFill>
+                                    <a:blip r:embed="rId19"/>
+                                    <a:stretch>
+                                      <a:fillRect/>
+                                    </a:stretch>
+                                  </pic:blipFill>
+                                  <pic:spPr bwMode="auto">
+                                    <a:xfrm>
+                                      <a:off x="0" y="0"/>
+                                      <a:ext cx="3092450" cy="2192655"/>
+                                    </a:xfrm>
+                                    <a:prstGeom prst="rect">
+                                      <a:avLst/>
+                                    </a:prstGeom>
+                                  </pic:spPr>
+                                </pic:pic>
+                              </a:graphicData>
+                            </a:graphic>
+                          </wp:inline>
+                        </w:drawing>
+                        <w:t xml:space="preserve">Рисунок </w:t>
+                      </w:r>
+                      <w:r>
+                        <w:rPr/>
+                        <w:fldChar w:fldCharType="begin"/>
+                      </w:r>
+                      <w:r>
+                        <w:rPr/>
+                        <w:instrText> SEQ Рисунок \* ARABIC </w:instrText>
+                      </w:r>
+                      <w:r>
+                        <w:rPr/>
+                        <w:fldChar w:fldCharType="separate"/>
+                      </w:r>
+                      <w:r>
+                        <w:rPr/>
+                        <w:t>1</w:t>
+                      </w:r>
+                      <w:r>
+                        <w:rPr/>
+                        <w:fldChar w:fldCharType="end"/>
+                      </w:r>
+                      <w:r>
+                        <w:rPr/>
+                        <w:t>: Нормированная к интервалу [0;1] динамика целевой переменной</w:t>
+                      </w:r>
+                    </w:p>
+                  </w:txbxContent>
+                </v:textbox>
+                <w10:wrap type="topAndBottom"/>
+              </v:rect>
+            </w:pict>
+          </mc:Fallback>
+        </mc:AlternateContent>
+      </w:r>
+    </w:p>
+    <w:p>
+      <w:pPr>
+        <w:pStyle w:val="Standard"/>
+        <w:rPr>
+          <w:lang w:val="ru-RU"/>
+        </w:rPr>
+      </w:pPr>
+      <w:r>
+        <w:rPr/>
+      </w:r>
+    </w:p>
+    <w:p>
+      <w:pPr>
+        <w:pStyle w:val="Standard"/>
+        <w:rPr>
+          <w:lang w:val="ru-RU"/>
+        </w:rPr>
+      </w:pPr>
+      <w:r>
+        <w:rPr>
+          <w:lang w:val="ru-RU"/>
+        </w:rPr>
         <w:t>На основе обучающих выборок, для целевой переменной «Средняя скорость изменения давления на приеме насоса в ЧАС, МПа/час» я построил 4 модели, описанных выше, которые я отбирал на основе баланса новизны и простоты применения:</w:t>
+      </w:r>
+    </w:p>
+    <w:p>
+      <w:pPr>
+        <w:pStyle w:val="Standard"/>
+        <w:numPr>
+          <w:ilvl w:val="0"/>
+          <w:numId w:val="5"/>
+        </w:numPr>
+        <w:rPr>
+          <w:lang w:val="en-US"/>
+        </w:rPr>
+      </w:pPr>
+      <w:r>
+        <w:rPr>
+          <w:lang w:val="en-US"/>
+        </w:rPr>
+        <w:t>TCN;</w:t>
+      </w:r>
+    </w:p>
+    <w:p>
+      <w:pPr>
+        <w:pStyle w:val="Standard"/>
+        <w:numPr>
+          <w:ilvl w:val="0"/>
+          <w:numId w:val="5"/>
+        </w:numPr>
+        <w:rPr>
+          <w:lang w:val="en-US"/>
+        </w:rPr>
+      </w:pPr>
+      <w:r>
+        <w:rPr>
+          <w:lang w:val="en-US"/>
+        </w:rPr>
+        <w:t>N-Beats;</w:t>
+      </w:r>
+    </w:p>
+    <w:p>
+      <w:pPr>
+        <w:pStyle w:val="Standard"/>
+        <w:numPr>
+          <w:ilvl w:val="0"/>
+          <w:numId w:val="5"/>
+        </w:numPr>
+        <w:rPr>
+          <w:lang w:val="en-US"/>
+        </w:rPr>
+      </w:pPr>
+      <w:r>
+        <w:rPr>
+          <w:lang w:val="en-US"/>
+        </w:rPr>
+        <w:t>Transformer;</w:t>
+      </w:r>
+    </w:p>
+    <w:p>
+      <w:pPr>
+        <w:pStyle w:val="Standard"/>
+        <w:numPr>
+          <w:ilvl w:val="0"/>
+          <w:numId w:val="5"/>
+        </w:numPr>
+        <w:rPr>
+          <w:lang w:val="en-US"/>
+        </w:rPr>
+      </w:pPr>
+      <w:r>
+        <w:rPr>
+          <w:lang w:val="en-US"/>
+        </w:rPr>
+        <w:t>Time Fusion Transformer.</w:t>
+      </w:r>
+    </w:p>
+    <w:p>
+      <w:pPr>
+        <w:pStyle w:val="Standard"/>
+        <w:rPr>
+          <w:lang w:val="ru-RU"/>
+        </w:rPr>
+      </w:pPr>
+      <w:r>
+        <w:rPr>
+          <w:lang w:val="ru-RU"/>
+        </w:rPr>
+        <w:t xml:space="preserve">Как базовую линию я использовал модель </w:t>
+      </w:r>
+      <w:r>
+        <w:rPr>
+          <w:lang w:val="en-US"/>
+        </w:rPr>
+        <w:t xml:space="preserve">LAMA, </w:t>
+      </w:r>
+      <w:r>
+        <w:rPr>
+          <w:lang w:val="ru-RU"/>
+        </w:rPr>
+        <w:t xml:space="preserve">которая является </w:t>
+      </w:r>
+      <w:r>
+        <w:rPr>
+          <w:lang w:val="en-US"/>
+        </w:rPr>
+        <w:t xml:space="preserve">AutoML </w:t>
+      </w:r>
+      <w:r>
+        <w:rPr>
+          <w:lang w:val="ru-RU"/>
+        </w:rPr>
+        <w:t>моделью, которая автоматически подбирает и обучает ансамбль из бустингов за предсказуемое время.</w:t>
+      </w:r>
+    </w:p>
+    <w:p>
+      <w:pPr>
+        <w:pStyle w:val="Standard"/>
+        <w:rPr>
+          <w:lang w:val="ru-RU"/>
+        </w:rPr>
+      </w:pPr>
+      <w:r>
+        <w:rPr>
+          <w:lang w:val="ru-RU"/>
+        </w:rPr>
+      </w:r>
+    </w:p>
+    <w:p>
+      <w:pPr>
+        <w:pStyle w:val="Standard"/>
+        <w:rPr>
+          <w:lang w:val="ru-RU"/>
+        </w:rPr>
+      </w:pPr>
+      <w:r>
+        <w:rPr>
+          <w:lang w:val="ru-RU"/>
+        </w:rPr>
+        <w:t>Для каждой</w:t>
+      </w:r>
+    </w:p>
+    <w:p>
+      <w:pPr>
+        <w:pStyle w:val="Standard"/>
+        <w:rPr>
+          <w:lang w:val="ru-RU"/>
+        </w:rPr>
+      </w:pPr>
+      <w:r>
+        <w:rPr>
+          <w:lang w:val="ru-RU"/>
+        </w:rPr>
+      </w:r>
+    </w:p>
+    <w:p>
+      <w:pPr>
+        <w:pStyle w:val="Standard"/>
+        <w:rPr>
+          <w:lang w:val="ru-RU"/>
+        </w:rPr>
+      </w:pPr>
+      <w:r>
+        <w:rPr/>
+        <w:t>## по добавлению учета номера насоса</w:t>
+      </w:r>
+    </w:p>
+    <w:p>
+      <w:pPr>
+        <w:pStyle w:val="Standard"/>
+        <w:rPr>
+          <w:lang w:val="ru-RU"/>
+        </w:rPr>
+      </w:pPr>
+      <w:r>
+        <w:rPr>
+          <w:lang w:val="ru-RU"/>
+        </w:rPr>
+      </w:r>
+    </w:p>
+    <w:p>
+      <w:pPr>
+        <w:pStyle w:val="Standard"/>
+        <w:rPr>
+          <w:lang w:val="ru-RU"/>
+        </w:rPr>
+      </w:pPr>
+      <w:r>
+        <w:rPr/>
+        <w:t>* tcn показал улучшение метрик smape на валидации 0.05238308359709533 -&gt; 0.0444367612098486</w:t>
+      </w:r>
+    </w:p>
+    <w:p>
+      <w:pPr>
+        <w:pStyle w:val="Standard"/>
+        <w:rPr>
+          <w:lang w:val="ru-RU"/>
+        </w:rPr>
+      </w:pPr>
+      <w:r>
+        <w:rPr/>
+        <w:t>* transformers показали небольшое метрик smape на валидации 0.07035859564973221-&gt; 0.07002090974577367</w:t>
+      </w:r>
+    </w:p>
+    <w:p>
+      <w:pPr>
+        <w:pStyle w:val="Standard"/>
+        <w:rPr>
+          <w:lang w:val="ru-RU"/>
+        </w:rPr>
+      </w:pPr>
+      <w:r>
+        <w:rPr/>
+        <w:t xml:space="preserve">* nbeats ухудшение smape на валидации 0.13431373200428287  -&gt; 0.17577817752305092  </w:t>
+      </w:r>
+    </w:p>
+    <w:p>
+      <w:pPr>
+        <w:pStyle w:val="1"/>
+        <w:rPr/>
+      </w:pPr>
+      <w:bookmarkStart w:id="7" w:name="__RefHeading___Toc3520_3228052382"/>
+      <w:bookmarkEnd w:id="7"/>
+      <w:r>
+        <w:rPr/>
+        <w:t>Заключение</w:t>
+      </w:r>
+    </w:p>
+    <w:p>
+      <w:pPr>
+        <w:pStyle w:val="Standard"/>
+        <w:rPr/>
+      </w:pPr>
+      <w:r>
+        <w:rPr/>
+      </w:r>
+    </w:p>
+    <w:p>
+      <w:pPr>
+        <w:pStyle w:val="1"/>
+        <w:rPr/>
+      </w:pPr>
+      <w:bookmarkStart w:id="8" w:name="__RefHeading___Toc3522_3228052382"/>
+      <w:bookmarkEnd w:id="8"/>
+      <w:r>
+        <w:rPr/>
+        <w:t>Приложения</w:t>
+      </w:r>
+    </w:p>
+    <w:p>
+      <w:pPr>
+        <w:pStyle w:val="2"/>
+        <w:rPr/>
+      </w:pPr>
+      <w:bookmarkStart w:id="9" w:name="__RefHeading___Toc726_1315981873"/>
+      <w:bookmarkEnd w:id="9"/>
+      <w:r>
+        <w:rPr/>
+        <w:t>Приложение 1. Гиперпараметры для моделей</w:t>
+      </w:r>
+    </w:p>
+    <w:p>
+      <w:pPr>
+        <w:pStyle w:val="Standard"/>
+        <w:rPr>
+          <w:lang w:val="en-US"/>
+        </w:rPr>
+      </w:pPr>
+      <w:r>
+        <w:rPr>
+          <w:lang w:val="en-US"/>
+        </w:rPr>
+        <w:t>LAMA</w:t>
+      </w:r>
+    </w:p>
+    <w:p>
+      <w:pPr>
+        <w:pStyle w:val="Standard"/>
+        <w:rPr>
+          <w:lang w:val="ru-RU"/>
+        </w:rPr>
+      </w:pPr>
+      <w:r>
+        <w:rPr>
+          <w:lang w:val="ru-RU"/>
+        </w:rPr>
+        <w:t xml:space="preserve">Финальная модель обучалась </w:t>
+      </w:r>
+      <w:r>
+        <w:rPr>
+          <w:rFonts w:eastAsia="NSimSun" w:cs="Arial"/>
+          <w:color w:val="auto"/>
+          <w:kern w:val="2"/>
+          <w:sz w:val="24"/>
+          <w:szCs w:val="24"/>
+          <w:lang w:val="ru-RU" w:eastAsia="zh-CN" w:bidi="hi-IN"/>
+        </w:rPr>
+        <w:t>методом TabularUtilizedAutoML, который подбирает гиперпараметры и строит ансамбли из моделей отталкиваясь от ограничения по времени. Я использовал:</w:t>
       </w:r>
     </w:p>
     <w:p>
@@ -2771,9 +3762,47 @@
       </w:pPr>
       <w:r>
         <w:rPr>
-          <w:lang w:val="en-US"/>
-        </w:rPr>
-        <w:t>TCN;</w:t>
+          <w:rFonts w:eastAsia="NSimSun" w:cs="Arial"/>
+          <w:color w:val="auto"/>
+          <w:kern w:val="2"/>
+          <w:sz w:val="24"/>
+          <w:szCs w:val="24"/>
+          <w:lang w:val="en-US" w:eastAsia="zh-CN" w:bidi="hi-IN"/>
+        </w:rPr>
+        <w:t>timeout (</w:t>
+      </w:r>
+      <w:r>
+        <w:rPr>
+          <w:rFonts w:eastAsia="NSimSun" w:cs="Arial"/>
+          <w:color w:val="auto"/>
+          <w:kern w:val="2"/>
+          <w:sz w:val="24"/>
+          <w:szCs w:val="24"/>
+          <w:lang w:val="ru-RU" w:eastAsia="zh-CN" w:bidi="hi-IN"/>
+        </w:rPr>
+        <w:t>ограничение по времени)</w:t>
+      </w:r>
+      <w:r>
+        <w:rPr>
+          <w:rFonts w:eastAsia="NSimSun" w:cs="Arial"/>
+          <w:color w:val="auto"/>
+          <w:kern w:val="2"/>
+          <w:sz w:val="24"/>
+          <w:szCs w:val="24"/>
+          <w:lang w:val="en-US" w:eastAsia="zh-CN" w:bidi="hi-IN"/>
+        </w:rPr>
+        <w:t xml:space="preserve"> – 1000 </w:t>
+      </w:r>
+      <w:r>
+        <w:rPr>
+          <w:rFonts w:eastAsia="NSimSun" w:cs="Arial"/>
+          <w:color w:val="auto"/>
+          <w:kern w:val="2"/>
+          <w:sz w:val="24"/>
+          <w:szCs w:val="24"/>
+          <w:lang w:val="ru-RU" w:eastAsia="zh-CN" w:bidi="hi-IN"/>
+        </w:rPr>
+        <w:t>секунд</w:t>
       </w:r>
     </w:p>
     <w:p>
@@ -2789,9 +3818,47 @@
       </w:pPr>
       <w:r>
         <w:rPr>
-          <w:lang w:val="en-US"/>
-        </w:rPr>
-        <w:t>N-Beats;</w:t>
+          <w:rFonts w:eastAsia="NSimSun" w:cs="Arial"/>
+          <w:color w:val="auto"/>
+          <w:kern w:val="2"/>
+          <w:sz w:val="24"/>
+          <w:szCs w:val="24"/>
+          <w:lang w:val="en-US" w:eastAsia="zh-CN" w:bidi="hi-IN"/>
+        </w:rPr>
+        <w:t xml:space="preserve">cpu_limit </w:t>
+      </w:r>
+      <w:r>
+        <w:rPr>
+          <w:rFonts w:eastAsia="NSimSun" w:cs="Arial"/>
+          <w:color w:val="auto"/>
+          <w:kern w:val="2"/>
+          <w:sz w:val="24"/>
+          <w:szCs w:val="24"/>
+          <w:lang w:val="ru-RU" w:eastAsia="zh-CN" w:bidi="hi-IN"/>
+        </w:rPr>
+        <w:t xml:space="preserve">(число ядер) </w:t>
+      </w:r>
+      <w:r>
+        <w:rPr>
+          <w:rFonts w:eastAsia="NSimSun" w:cs="Arial"/>
+          <w:color w:val="auto"/>
+          <w:kern w:val="2"/>
+          <w:sz w:val="24"/>
+          <w:szCs w:val="24"/>
+          <w:lang w:val="en-US" w:eastAsia="zh-CN" w:bidi="hi-IN"/>
+        </w:rPr>
+        <w:t xml:space="preserve">– </w:t>
+      </w:r>
+      <w:r>
+        <w:rPr>
+          <w:rFonts w:eastAsia="NSimSun" w:cs="Arial"/>
+          <w:color w:val="auto"/>
+          <w:kern w:val="2"/>
+          <w:sz w:val="24"/>
+          <w:szCs w:val="24"/>
+          <w:lang w:val="ru-RU" w:eastAsia="zh-CN" w:bidi="hi-IN"/>
+        </w:rPr>
+        <w:t>10</w:t>
       </w:r>
     </w:p>
     <w:p>
@@ -2807,257 +3874,15 @@
       </w:pPr>
       <w:r>
         <w:rPr>
-          <w:lang w:val="en-US"/>
-        </w:rPr>
-        <w:t>Transformer;</w:t>
-      </w:r>
-    </w:p>
-    <w:p>
-      <w:pPr>
-        <w:pStyle w:val="Standard"/>
-        <w:numPr>
-          <w:ilvl w:val="0"/>
-          <w:numId w:val="4"/>
-        </w:numPr>
-        <w:rPr>
-          <w:lang w:val="en-US"/>
-        </w:rPr>
-      </w:pPr>
-      <w:r>
-        <w:rPr>
-          <w:lang w:val="en-US"/>
-        </w:rPr>
-        <w:t>Time Fusion Transformer.</w:t>
-      </w:r>
-    </w:p>
-    <w:p>
-      <w:pPr>
-        <w:pStyle w:val="Standard"/>
-        <w:rPr>
-          <w:lang w:val="ru-RU"/>
-        </w:rPr>
-      </w:pPr>
-      <w:r>
-        <w:rPr>
-          <w:lang w:val="ru-RU"/>
-        </w:rPr>
-        <w:t xml:space="preserve">Как базовую линию я использовал модель </w:t>
-      </w:r>
-      <w:r>
-        <w:rPr>
-          <w:lang w:val="en-US"/>
-        </w:rPr>
-        <w:t xml:space="preserve">LAMA, </w:t>
-      </w:r>
-      <w:r>
-        <w:rPr>
-          <w:lang w:val="ru-RU"/>
-        </w:rPr>
-        <w:t xml:space="preserve">которая является </w:t>
-      </w:r>
-      <w:r>
-        <w:rPr>
-          <w:lang w:val="en-US"/>
-        </w:rPr>
-        <w:t xml:space="preserve">AutoML </w:t>
-      </w:r>
-      <w:r>
-        <w:rPr>
-          <w:lang w:val="ru-RU"/>
-        </w:rPr>
-        <w:t>моделью, которая автоматически подбирает и обучает ансамбль из бустингов за предсказуемое время.</w:t>
-      </w:r>
-    </w:p>
-    <w:p>
-      <w:pPr>
-        <w:pStyle w:val="Standard"/>
-        <w:rPr>
-          <w:lang w:val="ru-RU"/>
-        </w:rPr>
-      </w:pPr>
-      <w:r>
-        <w:rPr>
-          <w:lang w:val="ru-RU"/>
-        </w:rPr>
-      </w:r>
-    </w:p>
-    <w:p>
-      <w:pPr>
-        <w:pStyle w:val="Standard"/>
-        <w:rPr>
-          <w:lang w:val="ru-RU"/>
-        </w:rPr>
-      </w:pPr>
-      <w:r>
-        <w:rPr>
-          <w:lang w:val="ru-RU"/>
-        </w:rPr>
-        <w:t>Для каждой</w:t>
-      </w:r>
-    </w:p>
-    <w:p>
-      <w:pPr>
-        <w:pStyle w:val="Standard"/>
-        <w:rPr>
-          <w:lang w:val="ru-RU"/>
-        </w:rPr>
-      </w:pPr>
-      <w:r>
-        <w:rPr/>
-      </w:r>
-    </w:p>
-    <w:p>
-      <w:pPr>
-        <w:pStyle w:val="Standard"/>
-        <w:rPr>
-          <w:lang w:val="ru-RU"/>
-        </w:rPr>
-      </w:pPr>
-      <w:r>
-        <w:rPr/>
-        <w:t>## по добавлению учета номера насоса</w:t>
-      </w:r>
-    </w:p>
-    <w:p>
-      <w:pPr>
-        <w:pStyle w:val="Standard"/>
-        <w:rPr>
-          <w:lang w:val="ru-RU"/>
-        </w:rPr>
-      </w:pPr>
-      <w:r>
-        <w:rPr/>
-      </w:r>
-    </w:p>
-    <w:p>
-      <w:pPr>
-        <w:pStyle w:val="Standard"/>
-        <w:rPr>
-          <w:lang w:val="ru-RU"/>
-        </w:rPr>
-      </w:pPr>
-      <w:r>
-        <w:rPr/>
-        <w:t>* tcn показал улучшение метрик smape на валидации 0.05238308359709533 -&gt; 0.0444367612098486</w:t>
-      </w:r>
-    </w:p>
-    <w:p>
-      <w:pPr>
-        <w:pStyle w:val="Standard"/>
-        <w:rPr>
-          <w:lang w:val="ru-RU"/>
-        </w:rPr>
-      </w:pPr>
-      <w:r>
-        <w:rPr/>
-        <w:t>* transformers показали небольшое метрик smape на валидации 0.07035859564973221-&gt; 0.07002090974577367</w:t>
-      </w:r>
-    </w:p>
-    <w:p>
-      <w:pPr>
-        <w:pStyle w:val="Standard"/>
-        <w:rPr>
-          <w:lang w:val="ru-RU"/>
-        </w:rPr>
-      </w:pPr>
-      <w:r>
-        <w:rPr/>
-        <w:t xml:space="preserve">* nbeats ухудшение smape на валидации 0.13431373200428287  -&gt; 0.17577817752305092  </w:t>
-      </w:r>
-    </w:p>
-    <w:p>
-      <w:pPr>
-        <w:pStyle w:val="1"/>
-        <w:rPr/>
-      </w:pPr>
-      <w:bookmarkStart w:id="4" w:name="__RefHeading___Toc3520_3228052382"/>
-      <w:bookmarkEnd w:id="4"/>
-      <w:r>
-        <w:rPr/>
-        <w:t>Заключение</w:t>
-      </w:r>
-    </w:p>
-    <w:p>
-      <w:pPr>
-        <w:pStyle w:val="Standard"/>
-        <w:rPr/>
-      </w:pPr>
-      <w:r>
-        <w:rPr/>
-      </w:r>
-    </w:p>
-    <w:p>
-      <w:pPr>
-        <w:pStyle w:val="1"/>
-        <w:rPr/>
-      </w:pPr>
-      <w:bookmarkStart w:id="5" w:name="__RefHeading___Toc3522_3228052382"/>
-      <w:bookmarkEnd w:id="5"/>
-      <w:r>
-        <w:rPr/>
-        <w:t>Приложения</w:t>
-      </w:r>
-    </w:p>
-    <w:p>
-      <w:pPr>
-        <w:pStyle w:val="2"/>
-        <w:rPr/>
-      </w:pPr>
-      <w:r>
-        <w:rPr/>
-        <w:t>Приложение 1. Гиперпараметры для моделей</w:t>
-      </w:r>
-    </w:p>
-    <w:p>
-      <w:pPr>
-        <w:pStyle w:val="Standard"/>
-        <w:rPr>
-          <w:lang w:val="en-US"/>
-        </w:rPr>
-      </w:pPr>
-      <w:r>
-        <w:rPr>
-          <w:lang w:val="en-US"/>
-        </w:rPr>
-        <w:t>LAMA</w:t>
-      </w:r>
-    </w:p>
-    <w:p>
-      <w:pPr>
-        <w:pStyle w:val="Standard"/>
-        <w:rPr>
-          <w:lang w:val="ru-RU"/>
-        </w:rPr>
-      </w:pPr>
-      <w:r>
-        <w:rPr>
-          <w:lang w:val="ru-RU"/>
-        </w:rPr>
-        <w:t xml:space="preserve">Финальная модель обучалась </w:t>
-      </w:r>
-      <w:r>
-        <w:rPr>
           <w:rFonts w:eastAsia="NSimSun" w:cs="Arial"/>
           <w:color w:val="auto"/>
           <w:kern w:val="2"/>
           <w:sz w:val="24"/>
           <w:szCs w:val="24"/>
-          <w:lang w:val="ru-RU" w:eastAsia="zh-CN" w:bidi="hi-IN"/>
-        </w:rPr>
-        <w:t>методом TabularUtilizedAutoML, который подбирает гиперпараметры и строит ансамбли из моделей отталкиваясь от ограничения по времени. Я использовал:</w:t>
-      </w:r>
-    </w:p>
-    <w:p>
-      <w:pPr>
-        <w:pStyle w:val="Standard"/>
-        <w:numPr>
-          <w:ilvl w:val="0"/>
-          <w:numId w:val="3"/>
-        </w:numPr>
-        <w:rPr>
-          <w:lang w:val="en-US"/>
-        </w:rPr>
-      </w:pPr>
+          <w:lang w:val="en-US" w:eastAsia="zh-CN" w:bidi="hi-IN"/>
+        </w:rPr>
+        <w:t>cv (</w:t>
+      </w:r>
       <w:r>
         <w:rPr>
           <w:rFonts w:eastAsia="NSimSun" w:cs="Arial"/>
@@ -3065,9 +3890,9 @@
           <w:kern w:val="2"/>
           <w:sz w:val="24"/>
           <w:szCs w:val="24"/>
-          <w:lang w:val="en-US" w:eastAsia="zh-CN" w:bidi="hi-IN"/>
-        </w:rPr>
-        <w:t>timeout (</w:t>
+          <w:lang w:val="ru-RU" w:eastAsia="zh-CN" w:bidi="hi-IN"/>
+        </w:rPr>
+        <w:t xml:space="preserve">кросс-валидация) — </w:t>
       </w:r>
       <w:r>
         <w:rPr>
@@ -3076,129 +3901,6 @@
           <w:kern w:val="2"/>
           <w:sz w:val="24"/>
           <w:szCs w:val="24"/>
-          <w:lang w:val="ru-RU" w:eastAsia="zh-CN" w:bidi="hi-IN"/>
-        </w:rPr>
-        <w:t>ограничение по времени)</w:t>
-      </w:r>
-      <w:r>
-        <w:rPr>
-          <w:rFonts w:eastAsia="NSimSun" w:cs="Arial"/>
-          <w:color w:val="auto"/>
-          <w:kern w:val="2"/>
-          <w:sz w:val="24"/>
-          <w:szCs w:val="24"/>
-          <w:lang w:val="en-US" w:eastAsia="zh-CN" w:bidi="hi-IN"/>
-        </w:rPr>
-        <w:t xml:space="preserve"> – 1000 </w:t>
-      </w:r>
-      <w:r>
-        <w:rPr>
-          <w:rFonts w:eastAsia="NSimSun" w:cs="Arial"/>
-          <w:color w:val="auto"/>
-          <w:kern w:val="2"/>
-          <w:sz w:val="24"/>
-          <w:szCs w:val="24"/>
-          <w:lang w:val="ru-RU" w:eastAsia="zh-CN" w:bidi="hi-IN"/>
-        </w:rPr>
-        <w:t>секунд</w:t>
-      </w:r>
-    </w:p>
-    <w:p>
-      <w:pPr>
-        <w:pStyle w:val="Standard"/>
-        <w:numPr>
-          <w:ilvl w:val="0"/>
-          <w:numId w:val="3"/>
-        </w:numPr>
-        <w:rPr>
-          <w:lang w:val="en-US"/>
-        </w:rPr>
-      </w:pPr>
-      <w:r>
-        <w:rPr>
-          <w:rFonts w:eastAsia="NSimSun" w:cs="Arial"/>
-          <w:color w:val="auto"/>
-          <w:kern w:val="2"/>
-          <w:sz w:val="24"/>
-          <w:szCs w:val="24"/>
-          <w:lang w:val="en-US" w:eastAsia="zh-CN" w:bidi="hi-IN"/>
-        </w:rPr>
-        <w:t xml:space="preserve">cpu_limit </w:t>
-      </w:r>
-      <w:r>
-        <w:rPr>
-          <w:rFonts w:eastAsia="NSimSun" w:cs="Arial"/>
-          <w:color w:val="auto"/>
-          <w:kern w:val="2"/>
-          <w:sz w:val="24"/>
-          <w:szCs w:val="24"/>
-          <w:lang w:val="ru-RU" w:eastAsia="zh-CN" w:bidi="hi-IN"/>
-        </w:rPr>
-        <w:t xml:space="preserve">(число ядер) </w:t>
-      </w:r>
-      <w:r>
-        <w:rPr>
-          <w:rFonts w:eastAsia="NSimSun" w:cs="Arial"/>
-          <w:color w:val="auto"/>
-          <w:kern w:val="2"/>
-          <w:sz w:val="24"/>
-          <w:szCs w:val="24"/>
-          <w:lang w:val="en-US" w:eastAsia="zh-CN" w:bidi="hi-IN"/>
-        </w:rPr>
-        <w:t xml:space="preserve">– </w:t>
-      </w:r>
-      <w:r>
-        <w:rPr>
-          <w:rFonts w:eastAsia="NSimSun" w:cs="Arial"/>
-          <w:color w:val="auto"/>
-          <w:kern w:val="2"/>
-          <w:sz w:val="24"/>
-          <w:szCs w:val="24"/>
-          <w:lang w:val="ru-RU" w:eastAsia="zh-CN" w:bidi="hi-IN"/>
-        </w:rPr>
-        <w:t>10</w:t>
-      </w:r>
-    </w:p>
-    <w:p>
-      <w:pPr>
-        <w:pStyle w:val="Standard"/>
-        <w:numPr>
-          <w:ilvl w:val="0"/>
-          <w:numId w:val="3"/>
-        </w:numPr>
-        <w:rPr>
-          <w:lang w:val="en-US"/>
-        </w:rPr>
-      </w:pPr>
-      <w:r>
-        <w:rPr>
-          <w:rFonts w:eastAsia="NSimSun" w:cs="Arial"/>
-          <w:color w:val="auto"/>
-          <w:kern w:val="2"/>
-          <w:sz w:val="24"/>
-          <w:szCs w:val="24"/>
-          <w:lang w:val="en-US" w:eastAsia="zh-CN" w:bidi="hi-IN"/>
-        </w:rPr>
-        <w:t>cv (</w:t>
-      </w:r>
-      <w:r>
-        <w:rPr>
-          <w:rFonts w:eastAsia="NSimSun" w:cs="Arial"/>
-          <w:color w:val="auto"/>
-          <w:kern w:val="2"/>
-          <w:sz w:val="24"/>
-          <w:szCs w:val="24"/>
-          <w:lang w:val="ru-RU" w:eastAsia="zh-CN" w:bidi="hi-IN"/>
-        </w:rPr>
-        <w:t xml:space="preserve">кросс-валидация) — </w:t>
-      </w:r>
-      <w:r>
-        <w:rPr>
-          <w:rFonts w:eastAsia="NSimSun" w:cs="Arial"/>
-          <w:color w:val="auto"/>
-          <w:kern w:val="2"/>
-          <w:sz w:val="24"/>
-          <w:szCs w:val="24"/>
           <w:lang w:val="en-US" w:eastAsia="zh-CN" w:bidi="hi-IN"/>
         </w:rPr>
         <w:t xml:space="preserve">5 </w:t>
@@ -3327,45 +4029,87 @@
         <w:spacing w:before="240" w:after="120"/>
         <w:rPr/>
       </w:pPr>
-      <w:bookmarkStart w:id="6" w:name="__RefHeading___Toc3524_3228052382"/>
-      <w:bookmarkEnd w:id="6"/>
+      <w:bookmarkStart w:id="10" w:name="__RefHeading___Toc3524_3228052382"/>
+      <w:bookmarkEnd w:id="10"/>
       <w:r>
         <w:rPr/>
         <w:t>Список литературы</w:t>
       </w:r>
     </w:p>
+    <w:p>
+      <w:pPr>
+        <w:pStyle w:val="Textbody"/>
+        <w:spacing w:before="240" w:after="120"/>
+        <w:rPr/>
+      </w:pPr>
+      <w:r>
+        <w:rPr/>
+      </w:r>
+    </w:p>
     <w:sectPr>
+      <w:footerReference w:type="default" r:id="rId20"/>
+      <w:footerReference w:type="first" r:id="rId21"/>
       <w:footnotePr>
         <w:numFmt w:val="decimal"/>
       </w:footnotePr>
       <w:type w:val="nextPage"/>
       <w:pgSz w:w="11906" w:h="16838"/>
-      <w:pgMar w:left="1134" w:right="1134" w:gutter="0" w:header="0" w:top="1134" w:footer="0" w:bottom="1134"/>
+      <w:pgMar w:left="1984" w:right="567" w:gutter="0" w:header="0" w:top="1276" w:footer="1276" w:bottom="2041"/>
       <w:pgNumType w:fmt="decimal"/>
       <w:formProt w:val="false"/>
+      <w:titlePg/>
       <w:textDirection w:val="lrTb"/>
-      <w:docGrid w:type="default" w:linePitch="100" w:charSpace="0"/>
+      <w:docGrid w:type="default" w:linePitch="100" w:charSpace="4294959103"/>
     </w:sectPr>
   </w:body>
 </w:document>
 </file>
 
-<file path=word/comments.xml><?xml version="1.0" encoding="utf-8"?>
-<w:comments xmlns:o="urn:schemas-microsoft-com:office:office" xmlns:r="http://schemas.openxmlformats.org/officeDocument/2006/relationships" xmlns:v="urn:schemas-microsoft-com:vml" xmlns:w="http://schemas.openxmlformats.org/wordprocessingml/2006/main" xmlns:w10="urn:schemas-microsoft-com:office:word" xmlns:wp="http://schemas.openxmlformats.org/drawingml/2006/wordprocessingDrawing" xmlns:wps="http://schemas.microsoft.com/office/word/2010/wordprocessingShape" xmlns:wpg="http://schemas.microsoft.com/office/word/2010/wordprocessingGroup" xmlns:mc="http://schemas.openxmlformats.org/markup-compatibility/2006" xmlns:wp14="http://schemas.microsoft.com/office/word/2010/wordprocessingDrawing" xmlns:w14="http://schemas.microsoft.com/office/word/2010/wordml" mc:Ignorable="w14 wp14">
-  <w:comment w:id="0" w:author="&lt;анонимный&gt;" w:date="2021-10-24T21:02:00Z" w:initials="&lt;анонимны">
-    <w:p>
-      <w:r>
-        <w:rPr>
-          <w:rFonts w:eastAsia="Segoe UI" w:cs="Tahoma"/>
-          <w:kern w:val="0"/>
-          <w:sz w:val="21"/>
-          <w:lang w:val="en-US" w:eastAsia="en-US" w:bidi="en-US"/>
-        </w:rPr>
-        <w:t>Мне пока больше всего нравится этот подход из соображений видимой легкости воспроизведения и сравнения с трансформерами</w:t>
-      </w:r>
-    </w:p>
-  </w:comment>
-</w:comments>
+<file path=word/footer1.xml><?xml version="1.0" encoding="utf-8"?>
+<w:ftr xmlns:o="urn:schemas-microsoft-com:office:office" xmlns:r="http://schemas.openxmlformats.org/officeDocument/2006/relationships" xmlns:v="urn:schemas-microsoft-com:vml" xmlns:w="http://schemas.openxmlformats.org/wordprocessingml/2006/main" xmlns:w10="urn:schemas-microsoft-com:office:word" xmlns:wp="http://schemas.openxmlformats.org/drawingml/2006/wordprocessingDrawing" xmlns:wps="http://schemas.microsoft.com/office/word/2010/wordprocessingShape" xmlns:wpg="http://schemas.microsoft.com/office/word/2010/wordprocessingGroup" xmlns:mc="http://schemas.openxmlformats.org/markup-compatibility/2006" xmlns:wp14="http://schemas.microsoft.com/office/word/2010/wordprocessingDrawing" xmlns:w14="http://schemas.microsoft.com/office/word/2010/wordml" mc:Ignorable="w14 wp14">
+  <w:p>
+    <w:pPr>
+      <w:pStyle w:val="Style33"/>
+      <w:jc w:val="right"/>
+      <w:rPr/>
+    </w:pPr>
+    <w:r>
+      <w:rPr/>
+      <w:fldChar w:fldCharType="begin"/>
+    </w:r>
+    <w:r>
+      <w:rPr/>
+      <w:instrText> PAGE </w:instrText>
+    </w:r>
+    <w:r>
+      <w:rPr/>
+      <w:fldChar w:fldCharType="separate"/>
+    </w:r>
+    <w:r>
+      <w:rPr/>
+      <w:t>10</w:t>
+    </w:r>
+    <w:r>
+      <w:rPr/>
+      <w:fldChar w:fldCharType="end"/>
+    </w:r>
+  </w:p>
+</w:ftr>
+</file>
+
+<file path=word/footer2.xml><?xml version="1.0" encoding="utf-8"?>
+<w:ftr xmlns:o="urn:schemas-microsoft-com:office:office" xmlns:r="http://schemas.openxmlformats.org/officeDocument/2006/relationships" xmlns:v="urn:schemas-microsoft-com:vml" xmlns:w="http://schemas.openxmlformats.org/wordprocessingml/2006/main" xmlns:w10="urn:schemas-microsoft-com:office:word" xmlns:wp="http://schemas.openxmlformats.org/drawingml/2006/wordprocessingDrawing" xmlns:wps="http://schemas.microsoft.com/office/word/2010/wordprocessingShape" xmlns:wpg="http://schemas.microsoft.com/office/word/2010/wordprocessingGroup" xmlns:mc="http://schemas.openxmlformats.org/markup-compatibility/2006" xmlns:wp14="http://schemas.microsoft.com/office/word/2010/wordprocessingDrawing" xmlns:w14="http://schemas.microsoft.com/office/word/2010/wordml" mc:Ignorable="w14 wp14">
+  <w:p>
+    <w:pPr>
+      <w:pStyle w:val="Style33"/>
+      <w:jc w:val="right"/>
+      <w:rPr/>
+    </w:pPr>
+    <w:r>
+      <w:rPr/>
+    </w:r>
+  </w:p>
+</w:ftr>
 </file>
 
 <file path=word/footnotes.xml><?xml version="1.0" encoding="utf-8"?>
@@ -3618,9 +4362,7 @@
         <w:footnoteRef/>
       </w:r>
       <w:r>
-        <w:rPr>
-          <w:lang w:val="en-US"/>
-        </w:rPr>
+        <w:rPr/>
         <w:tab/>
         <w:t>N-BEATS: Neural basis expansion analysis for interpretable time series forecasting Boris N. Oreshkin, Dmitri Carpov, Nicolas Chapados, Yoshua Bengio</w:t>
       </w:r>
@@ -3692,6 +4434,25 @@
         </w:rPr>
         <w:tab/>
         <w:t>https://github.com/google-research/google-research/tree/master/tft</w:t>
+      </w:r>
+    </w:p>
+  </w:footnote>
+  <w:footnote w:id="15">
+    <w:p>
+      <w:pPr>
+        <w:pStyle w:val="Footnote"/>
+        <w:rPr/>
+      </w:pPr>
+      <w:r>
+        <w:rPr>
+          <w:rStyle w:val="Style15"/>
+        </w:rPr>
+        <w:footnoteRef/>
+      </w:r>
+      <w:r>
+        <w:rPr/>
+        <w:tab/>
+        <w:t>On increasing the efficiency of electric submersible pumps by using big data processing technologies, S Abdurakipov</w:t>
       </w:r>
     </w:p>
   </w:footnote>
@@ -3703,110 +4464,119 @@
   <w:abstractNum w:abstractNumId="1">
     <w:lvl w:ilvl="0">
       <w:start w:val="1"/>
-      <w:numFmt w:val="decimal"/>
-      <w:lvlText w:val="%1."/>
+      <w:numFmt w:val="none"/>
+      <w:suff w:val="nothing"/>
+      <w:lvlText w:val=""/>
       <w:lvlJc w:val="left"/>
       <w:pPr>
         <w:tabs>
           <w:tab w:val="num" w:pos="0"/>
         </w:tabs>
-        <w:ind w:left="720" w:hanging="360"/>
+        <w:ind w:left="0" w:hanging="0"/>
       </w:pPr>
     </w:lvl>
     <w:lvl w:ilvl="1">
       <w:start w:val="1"/>
-      <w:numFmt w:val="decimal"/>
-      <w:lvlText w:val="%2."/>
+      <w:numFmt w:val="none"/>
+      <w:suff w:val="nothing"/>
+      <w:lvlText w:val=""/>
       <w:lvlJc w:val="left"/>
       <w:pPr>
         <w:tabs>
           <w:tab w:val="num" w:pos="0"/>
         </w:tabs>
-        <w:ind w:left="1080" w:hanging="360"/>
+        <w:ind w:left="0" w:hanging="0"/>
       </w:pPr>
     </w:lvl>
     <w:lvl w:ilvl="2">
       <w:start w:val="1"/>
-      <w:numFmt w:val="decimal"/>
-      <w:lvlText w:val="%3."/>
+      <w:numFmt w:val="none"/>
+      <w:suff w:val="nothing"/>
+      <w:lvlText w:val=""/>
       <w:lvlJc w:val="left"/>
       <w:pPr>
         <w:tabs>
           <w:tab w:val="num" w:pos="0"/>
         </w:tabs>
-        <w:ind w:left="1440" w:hanging="360"/>
+        <w:ind w:left="0" w:hanging="0"/>
       </w:pPr>
     </w:lvl>
     <w:lvl w:ilvl="3">
       <w:start w:val="1"/>
-      <w:numFmt w:val="decimal"/>
-      <w:lvlText w:val="%4."/>
+      <w:numFmt w:val="none"/>
+      <w:suff w:val="nothing"/>
+      <w:lvlText w:val=""/>
       <w:lvlJc w:val="left"/>
       <w:pPr>
         <w:tabs>
           <w:tab w:val="num" w:pos="0"/>
         </w:tabs>
-        <w:ind w:left="1800" w:hanging="360"/>
+        <w:ind w:left="0" w:hanging="0"/>
       </w:pPr>
     </w:lvl>
     <w:lvl w:ilvl="4">
       <w:start w:val="1"/>
-      <w:numFmt w:val="decimal"/>
-      <w:lvlText w:val="%5."/>
+      <w:numFmt w:val="none"/>
+      <w:suff w:val="nothing"/>
+      <w:lvlText w:val=""/>
       <w:lvlJc w:val="left"/>
       <w:pPr>
         <w:tabs>
           <w:tab w:val="num" w:pos="0"/>
         </w:tabs>
-        <w:ind w:left="2160" w:hanging="360"/>
+        <w:ind w:left="0" w:hanging="0"/>
       </w:pPr>
     </w:lvl>
     <w:lvl w:ilvl="5">
       <w:start w:val="1"/>
-      <w:numFmt w:val="decimal"/>
-      <w:lvlText w:val="%6."/>
+      <w:numFmt w:val="none"/>
+      <w:suff w:val="nothing"/>
+      <w:lvlText w:val=""/>
       <w:lvlJc w:val="left"/>
       <w:pPr>
         <w:tabs>
           <w:tab w:val="num" w:pos="0"/>
         </w:tabs>
-        <w:ind w:left="2520" w:hanging="360"/>
+        <w:ind w:left="0" w:hanging="0"/>
       </w:pPr>
     </w:lvl>
     <w:lvl w:ilvl="6">
       <w:start w:val="1"/>
-      <w:numFmt w:val="decimal"/>
-      <w:lvlText w:val="%7."/>
+      <w:numFmt w:val="none"/>
+      <w:suff w:val="nothing"/>
+      <w:lvlText w:val=""/>
       <w:lvlJc w:val="left"/>
       <w:pPr>
         <w:tabs>
           <w:tab w:val="num" w:pos="0"/>
         </w:tabs>
-        <w:ind w:left="2880" w:hanging="360"/>
+        <w:ind w:left="0" w:hanging="0"/>
       </w:pPr>
     </w:lvl>
     <w:lvl w:ilvl="7">
       <w:start w:val="1"/>
-      <w:numFmt w:val="decimal"/>
-      <w:lvlText w:val="%8."/>
+      <w:numFmt w:val="none"/>
+      <w:suff w:val="nothing"/>
+      <w:lvlText w:val=""/>
       <w:lvlJc w:val="left"/>
       <w:pPr>
         <w:tabs>
           <w:tab w:val="num" w:pos="0"/>
         </w:tabs>
-        <w:ind w:left="3240" w:hanging="360"/>
+        <w:ind w:left="0" w:hanging="0"/>
       </w:pPr>
     </w:lvl>
     <w:lvl w:ilvl="8">
       <w:start w:val="1"/>
-      <w:numFmt w:val="decimal"/>
-      <w:lvlText w:val="%9."/>
+      <w:numFmt w:val="none"/>
+      <w:suff w:val="nothing"/>
+      <w:lvlText w:val=""/>
       <w:lvlJc w:val="left"/>
       <w:pPr>
         <w:tabs>
           <w:tab w:val="num" w:pos="0"/>
         </w:tabs>
-        <w:ind w:left="3600" w:hanging="360"/>
+        <w:ind w:left="0" w:hanging="0"/>
       </w:pPr>
     </w:lvl>
   </w:abstractNum>
@@ -3921,6 +4691,116 @@
     </w:lvl>
   </w:abstractNum>
   <w:abstractNum w:abstractNumId="3">
+    <w:lvl w:ilvl="0">
+      <w:start w:val="1"/>
+      <w:numFmt w:val="decimal"/>
+      <w:lvlText w:val="%1."/>
+      <w:lvlJc w:val="left"/>
+      <w:pPr>
+        <w:tabs>
+          <w:tab w:val="num" w:pos="0"/>
+        </w:tabs>
+        <w:ind w:left="720" w:hanging="360"/>
+      </w:pPr>
+    </w:lvl>
+    <w:lvl w:ilvl="1">
+      <w:start w:val="1"/>
+      <w:numFmt w:val="decimal"/>
+      <w:lvlText w:val="%2."/>
+      <w:lvlJc w:val="left"/>
+      <w:pPr>
+        <w:tabs>
+          <w:tab w:val="num" w:pos="0"/>
+        </w:tabs>
+        <w:ind w:left="1080" w:hanging="360"/>
+      </w:pPr>
+    </w:lvl>
+    <w:lvl w:ilvl="2">
+      <w:start w:val="1"/>
+      <w:numFmt w:val="decimal"/>
+      <w:lvlText w:val="%3."/>
+      <w:lvlJc w:val="left"/>
+      <w:pPr>
+        <w:tabs>
+          <w:tab w:val="num" w:pos="0"/>
+        </w:tabs>
+        <w:ind w:left="1440" w:hanging="360"/>
+      </w:pPr>
+    </w:lvl>
+    <w:lvl w:ilvl="3">
+      <w:start w:val="1"/>
+      <w:numFmt w:val="decimal"/>
+      <w:lvlText w:val="%4."/>
+      <w:lvlJc w:val="left"/>
+      <w:pPr>
+        <w:tabs>
+          <w:tab w:val="num" w:pos="0"/>
+        </w:tabs>
+        <w:ind w:left="1800" w:hanging="360"/>
+      </w:pPr>
+    </w:lvl>
+    <w:lvl w:ilvl="4">
+      <w:start w:val="1"/>
+      <w:numFmt w:val="decimal"/>
+      <w:lvlText w:val="%5."/>
+      <w:lvlJc w:val="left"/>
+      <w:pPr>
+        <w:tabs>
+          <w:tab w:val="num" w:pos="0"/>
+        </w:tabs>
+        <w:ind w:left="2160" w:hanging="360"/>
+      </w:pPr>
+    </w:lvl>
+    <w:lvl w:ilvl="5">
+      <w:start w:val="1"/>
+      <w:numFmt w:val="decimal"/>
+      <w:lvlText w:val="%6."/>
+      <w:lvlJc w:val="left"/>
+      <w:pPr>
+        <w:tabs>
+          <w:tab w:val="num" w:pos="0"/>
+        </w:tabs>
+        <w:ind w:left="2520" w:hanging="360"/>
+      </w:pPr>
+    </w:lvl>
+    <w:lvl w:ilvl="6">
+      <w:start w:val="1"/>
+      <w:numFmt w:val="decimal"/>
+      <w:lvlText w:val="%7."/>
+      <w:lvlJc w:val="left"/>
+      <w:pPr>
+        <w:tabs>
+          <w:tab w:val="num" w:pos="0"/>
+        </w:tabs>
+        <w:ind w:left="2880" w:hanging="360"/>
+      </w:pPr>
+    </w:lvl>
+    <w:lvl w:ilvl="7">
+      <w:start w:val="1"/>
+      <w:numFmt w:val="decimal"/>
+      <w:lvlText w:val="%8."/>
+      <w:lvlJc w:val="left"/>
+      <w:pPr>
+        <w:tabs>
+          <w:tab w:val="num" w:pos="0"/>
+        </w:tabs>
+        <w:ind w:left="3240" w:hanging="360"/>
+      </w:pPr>
+    </w:lvl>
+    <w:lvl w:ilvl="8">
+      <w:start w:val="1"/>
+      <w:numFmt w:val="decimal"/>
+      <w:lvlText w:val="%9."/>
+      <w:lvlJc w:val="left"/>
+      <w:pPr>
+        <w:tabs>
+          <w:tab w:val="num" w:pos="0"/>
+        </w:tabs>
+        <w:ind w:left="3600" w:hanging="360"/>
+      </w:pPr>
+    </w:lvl>
+  </w:abstractNum>
+  <w:abstractNum w:abstractNumId="4">
     <w:lvl w:ilvl="0">
       <w:start w:val="1"/>
       <w:numFmt w:val="bullet"/>
@@ -4057,7 +4937,7 @@
       </w:rPr>
     </w:lvl>
   </w:abstractNum>
-  <w:abstractNum w:abstractNumId="4">
+  <w:abstractNum w:abstractNumId="5">
     <w:lvl w:ilvl="0">
       <w:start w:val="1"/>
       <w:numFmt w:val="bullet"/>
@@ -4192,125 +5072,6 @@
       <w:rPr>
         <w:rFonts w:ascii="OpenSymbol" w:hAnsi="OpenSymbol" w:cs="OpenSymbol" w:hint="default"/>
       </w:rPr>
-    </w:lvl>
-  </w:abstractNum>
-  <w:abstractNum w:abstractNumId="5">
-    <w:lvl w:ilvl="0">
-      <w:start w:val="1"/>
-      <w:numFmt w:val="none"/>
-      <w:suff w:val="nothing"/>
-      <w:lvlText w:val=""/>
-      <w:lvlJc w:val="left"/>
-      <w:pPr>
-        <w:tabs>
-          <w:tab w:val="num" w:pos="0"/>
-        </w:tabs>
-        <w:ind w:left="0" w:hanging="0"/>
-      </w:pPr>
-    </w:lvl>
-    <w:lvl w:ilvl="1">
-      <w:start w:val="1"/>
-      <w:numFmt w:val="none"/>
-      <w:suff w:val="nothing"/>
-      <w:lvlText w:val=""/>
-      <w:lvlJc w:val="left"/>
-      <w:pPr>
-        <w:tabs>
-          <w:tab w:val="num" w:pos="0"/>
-        </w:tabs>
-        <w:ind w:left="0" w:hanging="0"/>
-      </w:pPr>
-    </w:lvl>
-    <w:lvl w:ilvl="2">
-      <w:start w:val="1"/>
-      <w:numFmt w:val="none"/>
-      <w:suff w:val="nothing"/>
-      <w:lvlText w:val=""/>
-      <w:lvlJc w:val="left"/>
-      <w:pPr>
-        <w:tabs>
-          <w:tab w:val="num" w:pos="0"/>
-        </w:tabs>
-        <w:ind w:left="0" w:hanging="0"/>
-      </w:pPr>
-    </w:lvl>
-    <w:lvl w:ilvl="3">
-      <w:start w:val="1"/>
-      <w:numFmt w:val="none"/>
-      <w:suff w:val="nothing"/>
-      <w:lvlText w:val=""/>
-      <w:lvlJc w:val="left"/>
-      <w:pPr>
-        <w:tabs>
-          <w:tab w:val="num" w:pos="0"/>
-        </w:tabs>
-        <w:ind w:left="0" w:hanging="0"/>
-      </w:pPr>
-    </w:lvl>
-    <w:lvl w:ilvl="4">
-      <w:start w:val="1"/>
-      <w:numFmt w:val="none"/>
-      <w:suff w:val="nothing"/>
-      <w:lvlText w:val=""/>
-      <w:lvlJc w:val="left"/>
-      <w:pPr>
-        <w:tabs>
-          <w:tab w:val="num" w:pos="0"/>
-        </w:tabs>
-        <w:ind w:left="0" w:hanging="0"/>
-      </w:pPr>
-    </w:lvl>
-    <w:lvl w:ilvl="5">
-      <w:start w:val="1"/>
-      <w:numFmt w:val="none"/>
-      <w:suff w:val="nothing"/>
-      <w:lvlText w:val=""/>
-      <w:lvlJc w:val="left"/>
-      <w:pPr>
-        <w:tabs>
-          <w:tab w:val="num" w:pos="0"/>
-        </w:tabs>
-        <w:ind w:left="0" w:hanging="0"/>
-      </w:pPr>
-    </w:lvl>
-    <w:lvl w:ilvl="6">
-      <w:start w:val="1"/>
-      <w:numFmt w:val="none"/>
-      <w:suff w:val="nothing"/>
-      <w:lvlText w:val=""/>
-      <w:lvlJc w:val="left"/>
-      <w:pPr>
-        <w:tabs>
-          <w:tab w:val="num" w:pos="0"/>
-        </w:tabs>
-        <w:ind w:left="0" w:hanging="0"/>
-      </w:pPr>
-    </w:lvl>
-    <w:lvl w:ilvl="7">
-      <w:start w:val="1"/>
-      <w:numFmt w:val="none"/>
-      <w:suff w:val="nothing"/>
-      <w:lvlText w:val=""/>
-      <w:lvlJc w:val="left"/>
-      <w:pPr>
-        <w:tabs>
-          <w:tab w:val="num" w:pos="0"/>
-        </w:tabs>
-        <w:ind w:left="0" w:hanging="0"/>
-      </w:pPr>
-    </w:lvl>
-    <w:lvl w:ilvl="8">
-      <w:start w:val="1"/>
-      <w:numFmt w:val="none"/>
-      <w:suff w:val="nothing"/>
-      <w:lvlText w:val=""/>
-      <w:lvlJc w:val="left"/>
-      <w:pPr>
-        <w:tabs>
-          <w:tab w:val="num" w:pos="0"/>
-        </w:tabs>
-        <w:ind w:left="0" w:hanging="0"/>
-      </w:pPr>
     </w:lvl>
   </w:abstractNum>
   <w:num w:numId="1">
@@ -4734,15 +5495,15 @@
       <w:widowControl w:val="false"/>
       <w:suppressAutoHyphens w:val="true"/>
       <w:bidi w:val="0"/>
-      <w:spacing w:before="0" w:after="0"/>
+      <w:spacing w:lineRule="auto" w:line="360" w:before="0" w:after="0"/>
       <w:jc w:val="left"/>
       <w:textAlignment w:val="baseline"/>
     </w:pPr>
     <w:rPr>
-      <w:rFonts w:ascii="Liberation Serif" w:hAnsi="Liberation Serif" w:eastAsia="NSimSun" w:cs="Arial"/>
+      <w:rFonts w:ascii="Times New Roman" w:hAnsi="Times New Roman" w:eastAsia="NSimSun" w:cs="Arial"/>
       <w:color w:val="auto"/>
       <w:kern w:val="2"/>
-      <w:sz w:val="24"/>
+      <w:sz w:val="28"/>
       <w:szCs w:val="24"/>
       <w:lang w:val="ru-RU" w:eastAsia="zh-CN" w:bidi="hi-IN"/>
     </w:rPr>
@@ -4964,15 +5725,15 @@
       <w:widowControl w:val="false"/>
       <w:suppressAutoHyphens w:val="true"/>
       <w:bidi w:val="0"/>
-      <w:spacing w:before="0" w:after="0"/>
+      <w:spacing w:lineRule="auto" w:line="360" w:before="0" w:after="0"/>
       <w:jc w:val="left"/>
       <w:textAlignment w:val="baseline"/>
     </w:pPr>
     <w:rPr>
-      <w:rFonts w:ascii="Liberation Serif" w:hAnsi="Liberation Serif" w:eastAsia="NSimSun" w:cs="Arial"/>
+      <w:rFonts w:ascii="Times New Roman" w:hAnsi="Times New Roman" w:eastAsia="NSimSun" w:cs="Arial"/>
       <w:color w:val="auto"/>
       <w:kern w:val="2"/>
-      <w:sz w:val="24"/>
+      <w:sz w:val="28"/>
       <w:szCs w:val="24"/>
       <w:lang w:val="ru-RU" w:eastAsia="zh-CN" w:bidi="hi-IN"/>
     </w:rPr>
@@ -5029,7 +5790,7 @@
       <w:ind w:left="340" w:hanging="340"/>
     </w:pPr>
     <w:rPr>
-      <w:sz w:val="20"/>
+      <w:sz w:val="24"/>
       <w:szCs w:val="20"/>
     </w:rPr>
   </w:style>
@@ -5104,6 +5865,72 @@
         <w:tab w:val="right" w:pos="9638" w:leader="dot"/>
       </w:tabs>
       <w:ind w:left="0" w:hanging="0"/>
+    </w:pPr>
+    <w:rPr/>
+  </w:style>
+  <w:style w:type="paragraph" w:styleId="Style29">
+    <w:name w:val="Endnote Text"/>
+    <w:basedOn w:val="Normal"/>
+    <w:pPr>
+      <w:suppressLineNumbers/>
+      <w:ind w:left="340" w:hanging="340"/>
+    </w:pPr>
+    <w:rPr>
+      <w:sz w:val="20"/>
+      <w:szCs w:val="20"/>
+    </w:rPr>
+  </w:style>
+  <w:style w:type="paragraph" w:styleId="Style30">
+    <w:name w:val="TOA Heading"/>
+    <w:basedOn w:val="Style28"/>
+    <w:pPr>
+      <w:suppressLineNumbers/>
+      <w:ind w:left="0" w:hanging="0"/>
+    </w:pPr>
+    <w:rPr>
+      <w:b/>
+      <w:bCs/>
+      <w:sz w:val="32"/>
+      <w:szCs w:val="32"/>
+    </w:rPr>
+  </w:style>
+  <w:style w:type="paragraph" w:styleId="21">
+    <w:name w:val="TOC 2"/>
+    <w:basedOn w:val="Style24"/>
+    <w:pPr>
+      <w:tabs>
+        <w:tab w:val="clear" w:pos="709"/>
+        <w:tab w:val="right" w:pos="9355" w:leader="dot"/>
+      </w:tabs>
+      <w:ind w:left="283" w:hanging="0"/>
+    </w:pPr>
+    <w:rPr/>
+  </w:style>
+  <w:style w:type="paragraph" w:styleId="Style31">
+    <w:name w:val="Table of Figures"/>
+    <w:basedOn w:val="Style23"/>
+    <w:pPr/>
+    <w:rPr/>
+  </w:style>
+  <w:style w:type="paragraph" w:styleId="Style32">
+    <w:name w:val="Колонтитул"/>
+    <w:basedOn w:val="Normal"/>
+    <w:qFormat/>
+    <w:pPr>
+      <w:suppressLineNumbers/>
+      <w:tabs>
+        <w:tab w:val="clear" w:pos="709"/>
+        <w:tab w:val="center" w:pos="4677" w:leader="none"/>
+        <w:tab w:val="right" w:pos="9355" w:leader="none"/>
+      </w:tabs>
+    </w:pPr>
+    <w:rPr/>
+  </w:style>
+  <w:style w:type="paragraph" w:styleId="Style33">
+    <w:name w:val="Footer"/>
+    <w:basedOn w:val="Style32"/>
+    <w:pPr>
+      <w:suppressLineNumbers/>
     </w:pPr>
     <w:rPr/>
   </w:style>

</xml_diff>